<commit_message>
Folder structure for 6th HW
</commit_message>
<xml_diff>
--- a/Blatt05/Theorie/Blatt05 Theorie.docx
+++ b/Blatt05/Theorie/Blatt05 Theorie.docx
@@ -18,7 +18,16 @@
           <w:szCs w:val="34"/>
           <w:u w:val="single"/>
         </w:rPr>
-        <w:t>Aufgabe 5.1: Betriebsmittelverwaltung mit Fremdbelegung (1,2 Punkt</w:t>
+        <w:t>Aufgabe 5.1: Betriebsmittelverwaltung mit Fremdbelegung (1,2 Punkte) (Theorie</w:t>
+      </w:r>
+      <w:r>
+        <w:rPr>
+          <w:rFonts w:ascii="CMR12" w:hAnsi="CMR12"/>
+          <w:b/>
+          <w:position w:val="12"/>
+          <w:u w:val="single"/>
+        </w:rPr>
+        <w:t>1</w:t>
       </w:r>
       <w:r>
         <w:rPr>
@@ -28,7 +37,7 @@
           <w:szCs w:val="34"/>
           <w:u w:val="single"/>
         </w:rPr>
-        <w:t>e</w:t>
+        <w:t>)</w:t>
       </w:r>
       <w:r>
         <w:rPr>
@@ -38,35 +47,6 @@
           <w:szCs w:val="34"/>
           <w:u w:val="single"/>
         </w:rPr>
-        <w:t>) (Theorie</w:t>
-      </w:r>
-      <w:r>
-        <w:rPr>
-          <w:rFonts w:ascii="CMR12" w:hAnsi="CMR12"/>
-          <w:b/>
-          <w:position w:val="12"/>
-          <w:u w:val="single"/>
-        </w:rPr>
-        <w:t>1</w:t>
-      </w:r>
-      <w:r>
-        <w:rPr>
-          <w:rFonts w:ascii="CMSSBX10" w:hAnsi="CMSSBX10"/>
-          <w:b/>
-          <w:sz w:val="34"/>
-          <w:szCs w:val="34"/>
-          <w:u w:val="single"/>
-        </w:rPr>
-        <w:t>)</w:t>
-      </w:r>
-      <w:r>
-        <w:rPr>
-          <w:rFonts w:ascii="CMSSBX10" w:hAnsi="CMSSBX10"/>
-          <w:b/>
-          <w:sz w:val="34"/>
-          <w:szCs w:val="34"/>
-          <w:u w:val="single"/>
-        </w:rPr>
         <w:t>:</w:t>
       </w:r>
     </w:p>
@@ -298,43 +278,7 @@
         <w:rPr>
           <w:rFonts w:ascii="NimbusRomNo9L" w:hAnsi="NimbusRomNo9L"/>
         </w:rPr>
-        <w:t>Die Anforderungen m</w:t>
-      </w:r>
-      <w:r>
-        <w:rPr>
-          <w:rFonts w:ascii="NimbusRomNo9L" w:hAnsi="NimbusRomNo9L"/>
-        </w:rPr>
-        <w:t>ü</w:t>
-      </w:r>
-      <w:r>
-        <w:rPr>
-          <w:rFonts w:ascii="NimbusRomNo9L" w:hAnsi="NimbusRomNo9L"/>
-        </w:rPr>
-        <w:t>ssen dabei jeweils im Ganzen erf</w:t>
-      </w:r>
-      <w:r>
-        <w:rPr>
-          <w:rFonts w:ascii="NimbusRomNo9L" w:hAnsi="NimbusRomNo9L"/>
-        </w:rPr>
-        <w:t>ül</w:t>
-      </w:r>
-      <w:r>
-        <w:rPr>
-          <w:rFonts w:ascii="NimbusRomNo9L" w:hAnsi="NimbusRomNo9L"/>
-        </w:rPr>
-        <w:t>lt werden, d.h. eine Anforderung kann nur erf</w:t>
-      </w:r>
-      <w:r>
-        <w:rPr>
-          <w:rFonts w:ascii="NimbusRomNo9L" w:hAnsi="NimbusRomNo9L"/>
-        </w:rPr>
-        <w:t>ü</w:t>
-      </w:r>
-      <w:r>
-        <w:rPr>
-          <w:rFonts w:ascii="NimbusRomNo9L" w:hAnsi="NimbusRomNo9L"/>
-        </w:rPr>
-        <w:t xml:space="preserve">llt werden, wenn zum jeweiligen Zeitpunkt mindestens so viele Einheiten frei sind, wie angefordert werden. Angenommen zu den gegebenen Zeitpunkten werden nun folgende Belegungen freigegeben: </w:t>
+        <w:t xml:space="preserve">Die Anforderungen müssen dabei jeweils im Ganzen erfüllt werden, d.h. eine Anforderung kann nur erfüllt werden, wenn zum jeweiligen Zeitpunkt mindestens so viele Einheiten frei sind, wie angefordert werden. Angenommen zu den gegebenen Zeitpunkten werden nun folgende Belegungen freigegeben: </w:t>
       </w:r>
     </w:p>
     <w:p/>
@@ -359,7 +303,7 @@
                     <pic:cNvPicPr/>
                   </pic:nvPicPr>
                   <pic:blipFill>
-                    <a:blip r:embed="rId4" cstate="print">
+                    <a:blip r:embed="rId5" cstate="print">
                       <a:extLst>
                         <a:ext uri="{28A0092B-C50C-407E-A947-70E740481C1C}">
                           <a14:useLocalDpi xmlns:a14="http://schemas.microsoft.com/office/drawing/2010/main" val="0"/>
@@ -401,13 +345,663 @@
     <w:p>
       <w:pPr>
         <w:pStyle w:val="NormalWeb"/>
+        <w:numPr>
+          <w:ilvl w:val="0"/>
+          <w:numId w:val="1"/>
+        </w:numPr>
+        <w:rPr>
+          <w:rFonts w:ascii="NimbusRomNo9L" w:hAnsi="NimbusRomNo9L"/>
+        </w:rPr>
       </w:pPr>
       <w:r>
         <w:rPr>
           <w:rFonts w:ascii="NimbusRomNo9L" w:hAnsi="NimbusRomNo9L"/>
         </w:rPr>
-        <w:t>a) FCFS,</w:t>
-      </w:r>
+        <w:t>FCFS,</w:t>
+      </w:r>
+    </w:p>
+    <w:tbl>
+      <w:tblPr>
+        <w:tblStyle w:val="TableGrid"/>
+        <w:tblW w:w="0" w:type="auto"/>
+        <w:tblInd w:w="360" w:type="dxa"/>
+        <w:tblLook w:val="04A0" w:firstRow="1" w:lastRow="0" w:firstColumn="1" w:lastColumn="0" w:noHBand="0" w:noVBand="1"/>
+      </w:tblPr>
+      <w:tblGrid>
+        <w:gridCol w:w="1786"/>
+        <w:gridCol w:w="845"/>
+        <w:gridCol w:w="845"/>
+        <w:gridCol w:w="881"/>
+        <w:gridCol w:w="881"/>
+        <w:gridCol w:w="881"/>
+        <w:gridCol w:w="881"/>
+        <w:gridCol w:w="882"/>
+      </w:tblGrid>
+      <w:tr>
+        <w:tc>
+          <w:tcPr>
+            <w:tcW w:w="1786" w:type="dxa"/>
+          </w:tcPr>
+          <w:p>
+            <w:pPr>
+              <w:pStyle w:val="NormalWeb"/>
+              <w:rPr>
+                <w:rFonts w:ascii="NimbusRomNo9L" w:hAnsi="NimbusRomNo9L"/>
+              </w:rPr>
+            </w:pPr>
+            <w:r>
+              <w:rPr>
+                <w:rFonts w:ascii="NimbusRomNo9L" w:hAnsi="NimbusRomNo9L"/>
+              </w:rPr>
+              <w:t>Zeitpunkt (t)</w:t>
+            </w:r>
+          </w:p>
+        </w:tc>
+        <w:tc>
+          <w:tcPr>
+            <w:tcW w:w="845" w:type="dxa"/>
+          </w:tcPr>
+          <w:p>
+            <w:pPr>
+              <w:pStyle w:val="NormalWeb"/>
+              <w:rPr>
+                <w:rFonts w:ascii="NimbusRomNo9L" w:hAnsi="NimbusRomNo9L"/>
+              </w:rPr>
+            </w:pPr>
+            <w:r>
+              <w:rPr>
+                <w:rFonts w:ascii="NimbusRomNo9L" w:hAnsi="NimbusRomNo9L"/>
+              </w:rPr>
+              <w:t>0</w:t>
+            </w:r>
+          </w:p>
+        </w:tc>
+        <w:tc>
+          <w:tcPr>
+            <w:tcW w:w="845" w:type="dxa"/>
+          </w:tcPr>
+          <w:p>
+            <w:pPr>
+              <w:pStyle w:val="NormalWeb"/>
+              <w:rPr>
+                <w:rFonts w:ascii="NimbusRomNo9L" w:hAnsi="NimbusRomNo9L"/>
+              </w:rPr>
+            </w:pPr>
+            <w:r>
+              <w:rPr>
+                <w:rFonts w:ascii="NimbusRomNo9L" w:hAnsi="NimbusRomNo9L"/>
+              </w:rPr>
+              <w:t>1</w:t>
+            </w:r>
+          </w:p>
+        </w:tc>
+        <w:tc>
+          <w:tcPr>
+            <w:tcW w:w="881" w:type="dxa"/>
+          </w:tcPr>
+          <w:p>
+            <w:pPr>
+              <w:pStyle w:val="NormalWeb"/>
+              <w:rPr>
+                <w:rFonts w:ascii="NimbusRomNo9L" w:hAnsi="NimbusRomNo9L"/>
+              </w:rPr>
+            </w:pPr>
+            <w:r>
+              <w:rPr>
+                <w:rFonts w:ascii="NimbusRomNo9L" w:hAnsi="NimbusRomNo9L"/>
+              </w:rPr>
+              <w:t>2</w:t>
+            </w:r>
+          </w:p>
+        </w:tc>
+        <w:tc>
+          <w:tcPr>
+            <w:tcW w:w="881" w:type="dxa"/>
+          </w:tcPr>
+          <w:p>
+            <w:pPr>
+              <w:pStyle w:val="NormalWeb"/>
+              <w:rPr>
+                <w:rFonts w:ascii="NimbusRomNo9L" w:hAnsi="NimbusRomNo9L"/>
+              </w:rPr>
+            </w:pPr>
+            <w:r>
+              <w:rPr>
+                <w:rFonts w:ascii="NimbusRomNo9L" w:hAnsi="NimbusRomNo9L"/>
+              </w:rPr>
+              <w:t>3</w:t>
+            </w:r>
+          </w:p>
+        </w:tc>
+        <w:tc>
+          <w:tcPr>
+            <w:tcW w:w="881" w:type="dxa"/>
+          </w:tcPr>
+          <w:p>
+            <w:pPr>
+              <w:pStyle w:val="NormalWeb"/>
+              <w:rPr>
+                <w:rFonts w:ascii="NimbusRomNo9L" w:hAnsi="NimbusRomNo9L"/>
+              </w:rPr>
+            </w:pPr>
+            <w:r>
+              <w:rPr>
+                <w:rFonts w:ascii="NimbusRomNo9L" w:hAnsi="NimbusRomNo9L"/>
+              </w:rPr>
+              <w:t>3</w:t>
+            </w:r>
+          </w:p>
+        </w:tc>
+        <w:tc>
+          <w:tcPr>
+            <w:tcW w:w="881" w:type="dxa"/>
+          </w:tcPr>
+          <w:p>
+            <w:pPr>
+              <w:pStyle w:val="NormalWeb"/>
+              <w:rPr>
+                <w:rFonts w:ascii="NimbusRomNo9L" w:hAnsi="NimbusRomNo9L"/>
+              </w:rPr>
+            </w:pPr>
+            <w:r>
+              <w:rPr>
+                <w:rFonts w:ascii="NimbusRomNo9L" w:hAnsi="NimbusRomNo9L"/>
+              </w:rPr>
+              <w:t>4</w:t>
+            </w:r>
+          </w:p>
+        </w:tc>
+        <w:tc>
+          <w:tcPr>
+            <w:tcW w:w="882" w:type="dxa"/>
+          </w:tcPr>
+          <w:p>
+            <w:pPr>
+              <w:pStyle w:val="NormalWeb"/>
+              <w:rPr>
+                <w:rFonts w:ascii="NimbusRomNo9L" w:hAnsi="NimbusRomNo9L"/>
+              </w:rPr>
+            </w:pPr>
+            <w:r>
+              <w:rPr>
+                <w:rFonts w:ascii="NimbusRomNo9L" w:hAnsi="NimbusRomNo9L"/>
+              </w:rPr>
+              <w:t>5</w:t>
+            </w:r>
+          </w:p>
+        </w:tc>
+      </w:tr>
+      <w:tr>
+        <w:tc>
+          <w:tcPr>
+            <w:tcW w:w="1786" w:type="dxa"/>
+          </w:tcPr>
+          <w:p>
+            <w:pPr>
+              <w:pStyle w:val="NormalWeb"/>
+              <w:rPr>
+                <w:rFonts w:ascii="NimbusRomNo9L" w:hAnsi="NimbusRomNo9L"/>
+              </w:rPr>
+            </w:pPr>
+            <w:r>
+              <w:rPr>
+                <w:rFonts w:ascii="NimbusRomNo9L" w:hAnsi="NimbusRomNo9L"/>
+              </w:rPr>
+              <w:t>Freigaben</w:t>
+            </w:r>
+          </w:p>
+        </w:tc>
+        <w:tc>
+          <w:tcPr>
+            <w:tcW w:w="845" w:type="dxa"/>
+          </w:tcPr>
+          <w:p>
+            <w:pPr>
+              <w:pStyle w:val="NormalWeb"/>
+              <w:rPr>
+                <w:rFonts w:ascii="NimbusRomNo9L" w:hAnsi="NimbusRomNo9L"/>
+              </w:rPr>
+            </w:pPr>
+            <w:r>
+              <w:rPr>
+                <w:rFonts w:ascii="NimbusRomNo9L" w:hAnsi="NimbusRomNo9L"/>
+              </w:rPr>
+              <w:t>-</w:t>
+            </w:r>
+          </w:p>
+        </w:tc>
+        <w:tc>
+          <w:tcPr>
+            <w:tcW w:w="845" w:type="dxa"/>
+          </w:tcPr>
+          <w:p>
+            <w:pPr>
+              <w:pStyle w:val="NormalWeb"/>
+              <w:rPr>
+                <w:rFonts w:ascii="NimbusRomNo9L" w:hAnsi="NimbusRomNo9L"/>
+              </w:rPr>
+            </w:pPr>
+            <w:r>
+              <w:rPr>
+                <w:rFonts w:ascii="NimbusRomNo9L" w:hAnsi="NimbusRomNo9L"/>
+              </w:rPr>
+              <w:t>3</w:t>
+            </w:r>
+          </w:p>
+        </w:tc>
+        <w:tc>
+          <w:tcPr>
+            <w:tcW w:w="881" w:type="dxa"/>
+          </w:tcPr>
+          <w:p>
+            <w:pPr>
+              <w:pStyle w:val="NormalWeb"/>
+              <w:rPr>
+                <w:rFonts w:ascii="NimbusRomNo9L" w:hAnsi="NimbusRomNo9L"/>
+              </w:rPr>
+            </w:pPr>
+            <w:r>
+              <w:rPr>
+                <w:rFonts w:ascii="NimbusRomNo9L" w:hAnsi="NimbusRomNo9L"/>
+              </w:rPr>
+              <w:t>12</w:t>
+            </w:r>
+          </w:p>
+        </w:tc>
+        <w:tc>
+          <w:tcPr>
+            <w:tcW w:w="881" w:type="dxa"/>
+          </w:tcPr>
+          <w:p>
+            <w:pPr>
+              <w:pStyle w:val="NormalWeb"/>
+              <w:rPr>
+                <w:rFonts w:ascii="NimbusRomNo9L" w:hAnsi="NimbusRomNo9L"/>
+              </w:rPr>
+            </w:pPr>
+            <w:r>
+              <w:rPr>
+                <w:rFonts w:ascii="NimbusRomNo9L" w:hAnsi="NimbusRomNo9L"/>
+              </w:rPr>
+              <w:t>8</w:t>
+            </w:r>
+          </w:p>
+        </w:tc>
+        <w:tc>
+          <w:tcPr>
+            <w:tcW w:w="881" w:type="dxa"/>
+          </w:tcPr>
+          <w:p>
+            <w:pPr>
+              <w:pStyle w:val="NormalWeb"/>
+              <w:rPr>
+                <w:rFonts w:ascii="NimbusRomNo9L" w:hAnsi="NimbusRomNo9L"/>
+              </w:rPr>
+            </w:pPr>
+            <w:r>
+              <w:rPr>
+                <w:rFonts w:ascii="NimbusRomNo9L" w:hAnsi="NimbusRomNo9L"/>
+              </w:rPr>
+              <w:t>-</w:t>
+            </w:r>
+          </w:p>
+        </w:tc>
+        <w:tc>
+          <w:tcPr>
+            <w:tcW w:w="881" w:type="dxa"/>
+          </w:tcPr>
+          <w:p>
+            <w:pPr>
+              <w:pStyle w:val="NormalWeb"/>
+              <w:rPr>
+                <w:rFonts w:ascii="NimbusRomNo9L" w:hAnsi="NimbusRomNo9L"/>
+              </w:rPr>
+            </w:pPr>
+            <w:r>
+              <w:rPr>
+                <w:rFonts w:ascii="NimbusRomNo9L" w:hAnsi="NimbusRomNo9L"/>
+              </w:rPr>
+              <w:t>2</w:t>
+            </w:r>
+          </w:p>
+        </w:tc>
+        <w:tc>
+          <w:tcPr>
+            <w:tcW w:w="882" w:type="dxa"/>
+          </w:tcPr>
+          <w:p>
+            <w:pPr>
+              <w:pStyle w:val="NormalWeb"/>
+              <w:rPr>
+                <w:rFonts w:ascii="NimbusRomNo9L" w:hAnsi="NimbusRomNo9L"/>
+              </w:rPr>
+            </w:pPr>
+            <w:r>
+              <w:rPr>
+                <w:rFonts w:ascii="NimbusRomNo9L" w:hAnsi="NimbusRomNo9L"/>
+              </w:rPr>
+              <w:t>4</w:t>
+            </w:r>
+          </w:p>
+        </w:tc>
+      </w:tr>
+      <w:tr>
+        <w:tc>
+          <w:tcPr>
+            <w:tcW w:w="1786" w:type="dxa"/>
+          </w:tcPr>
+          <w:p>
+            <w:pPr>
+              <w:pStyle w:val="NormalWeb"/>
+              <w:rPr>
+                <w:rFonts w:ascii="NimbusRomNo9L" w:hAnsi="NimbusRomNo9L"/>
+              </w:rPr>
+            </w:pPr>
+            <w:r>
+              <w:rPr>
+                <w:rFonts w:ascii="NimbusRomNo9L" w:hAnsi="NimbusRomNo9L"/>
+              </w:rPr>
+              <w:t>Anforderungen</w:t>
+            </w:r>
+          </w:p>
+        </w:tc>
+        <w:tc>
+          <w:tcPr>
+            <w:tcW w:w="845" w:type="dxa"/>
+          </w:tcPr>
+          <w:p>
+            <w:pPr>
+              <w:pStyle w:val="NormalWeb"/>
+              <w:rPr>
+                <w:rFonts w:ascii="NimbusRomNo9L" w:hAnsi="NimbusRomNo9L"/>
+              </w:rPr>
+            </w:pPr>
+            <w:r>
+              <w:rPr>
+                <w:rFonts w:ascii="NimbusRomNo9L" w:hAnsi="NimbusRomNo9L"/>
+              </w:rPr>
+              <w:t>-</w:t>
+            </w:r>
+          </w:p>
+        </w:tc>
+        <w:tc>
+          <w:tcPr>
+            <w:tcW w:w="845" w:type="dxa"/>
+          </w:tcPr>
+          <w:p>
+            <w:pPr>
+              <w:pStyle w:val="NormalWeb"/>
+              <w:rPr>
+                <w:rFonts w:ascii="NimbusRomNo9L" w:hAnsi="NimbusRomNo9L"/>
+              </w:rPr>
+            </w:pPr>
+            <w:r>
+              <w:rPr>
+                <w:rFonts w:ascii="NimbusRomNo9L" w:hAnsi="NimbusRomNo9L"/>
+              </w:rPr>
+              <w:t>-</w:t>
+            </w:r>
+          </w:p>
+        </w:tc>
+        <w:tc>
+          <w:tcPr>
+            <w:tcW w:w="881" w:type="dxa"/>
+          </w:tcPr>
+          <w:p>
+            <w:pPr>
+              <w:pStyle w:val="NormalWeb"/>
+              <w:rPr>
+                <w:rFonts w:ascii="NimbusRomNo9L" w:hAnsi="NimbusRomNo9L"/>
+              </w:rPr>
+            </w:pPr>
+            <w:r>
+              <w:rPr>
+                <w:rFonts w:ascii="NimbusRomNo9L" w:hAnsi="NimbusRomNo9L"/>
+              </w:rPr>
+              <w:t>A1</w:t>
+            </w:r>
+          </w:p>
+        </w:tc>
+        <w:tc>
+          <w:tcPr>
+            <w:tcW w:w="881" w:type="dxa"/>
+          </w:tcPr>
+          <w:p>
+            <w:pPr>
+              <w:pStyle w:val="NormalWeb"/>
+              <w:rPr>
+                <w:rFonts w:ascii="NimbusRomNo9L" w:hAnsi="NimbusRomNo9L"/>
+              </w:rPr>
+            </w:pPr>
+            <w:r>
+              <w:rPr>
+                <w:rFonts w:ascii="NimbusRomNo9L" w:hAnsi="NimbusRomNo9L"/>
+              </w:rPr>
+              <w:t>A2</w:t>
+            </w:r>
+          </w:p>
+        </w:tc>
+        <w:tc>
+          <w:tcPr>
+            <w:tcW w:w="881" w:type="dxa"/>
+          </w:tcPr>
+          <w:p>
+            <w:pPr>
+              <w:pStyle w:val="NormalWeb"/>
+              <w:rPr>
+                <w:rFonts w:ascii="NimbusRomNo9L" w:hAnsi="NimbusRomNo9L"/>
+              </w:rPr>
+            </w:pPr>
+            <w:r>
+              <w:rPr>
+                <w:rFonts w:ascii="NimbusRomNo9L" w:hAnsi="NimbusRomNo9L"/>
+              </w:rPr>
+              <w:t>A3</w:t>
+            </w:r>
+          </w:p>
+        </w:tc>
+        <w:tc>
+          <w:tcPr>
+            <w:tcW w:w="881" w:type="dxa"/>
+          </w:tcPr>
+          <w:p>
+            <w:pPr>
+              <w:pStyle w:val="NormalWeb"/>
+              <w:rPr>
+                <w:rFonts w:ascii="NimbusRomNo9L" w:hAnsi="NimbusRomNo9L"/>
+              </w:rPr>
+            </w:pPr>
+            <w:r>
+              <w:rPr>
+                <w:rFonts w:ascii="NimbusRomNo9L" w:hAnsi="NimbusRomNo9L"/>
+              </w:rPr>
+              <w:t>A4</w:t>
+            </w:r>
+          </w:p>
+        </w:tc>
+        <w:tc>
+          <w:tcPr>
+            <w:tcW w:w="882" w:type="dxa"/>
+          </w:tcPr>
+          <w:p>
+            <w:pPr>
+              <w:pStyle w:val="NormalWeb"/>
+              <w:rPr>
+                <w:rFonts w:ascii="NimbusRomNo9L" w:hAnsi="NimbusRomNo9L"/>
+              </w:rPr>
+            </w:pPr>
+            <w:r>
+              <w:rPr>
+                <w:rFonts w:ascii="NimbusRomNo9L" w:hAnsi="NimbusRomNo9L"/>
+              </w:rPr>
+              <w:t>A5</w:t>
+            </w:r>
+          </w:p>
+        </w:tc>
+      </w:tr>
+      <w:tr>
+        <w:tc>
+          <w:tcPr>
+            <w:tcW w:w="1786" w:type="dxa"/>
+          </w:tcPr>
+          <w:p>
+            <w:pPr>
+              <w:pStyle w:val="NormalWeb"/>
+              <w:rPr>
+                <w:rFonts w:ascii="NimbusRomNo9L" w:hAnsi="NimbusRomNo9L"/>
+              </w:rPr>
+            </w:pPr>
+            <w:r>
+              <w:rPr>
+                <w:rFonts w:ascii="NimbusRomNo9L" w:hAnsi="NimbusRomNo9L"/>
+              </w:rPr>
+              <w:t>Aktuell freie Einheiten</w:t>
+            </w:r>
+          </w:p>
+        </w:tc>
+        <w:tc>
+          <w:tcPr>
+            <w:tcW w:w="845" w:type="dxa"/>
+          </w:tcPr>
+          <w:p>
+            <w:pPr>
+              <w:pStyle w:val="NormalWeb"/>
+              <w:rPr>
+                <w:rFonts w:ascii="NimbusRomNo9L" w:hAnsi="NimbusRomNo9L"/>
+              </w:rPr>
+            </w:pPr>
+            <w:r>
+              <w:rPr>
+                <w:rFonts w:ascii="NimbusRomNo9L" w:hAnsi="NimbusRomNo9L"/>
+              </w:rPr>
+              <w:t>0</w:t>
+            </w:r>
+          </w:p>
+        </w:tc>
+        <w:tc>
+          <w:tcPr>
+            <w:tcW w:w="845" w:type="dxa"/>
+          </w:tcPr>
+          <w:p>
+            <w:pPr>
+              <w:pStyle w:val="NormalWeb"/>
+              <w:rPr>
+                <w:rFonts w:ascii="NimbusRomNo9L" w:hAnsi="NimbusRomNo9L"/>
+              </w:rPr>
+            </w:pPr>
+            <w:r>
+              <w:rPr>
+                <w:rFonts w:ascii="NimbusRomNo9L" w:hAnsi="NimbusRomNo9L"/>
+              </w:rPr>
+              <w:t>3</w:t>
+            </w:r>
+          </w:p>
+        </w:tc>
+        <w:tc>
+          <w:tcPr>
+            <w:tcW w:w="881" w:type="dxa"/>
+          </w:tcPr>
+          <w:p>
+            <w:pPr>
+              <w:pStyle w:val="NormalWeb"/>
+              <w:rPr>
+                <w:rFonts w:ascii="NimbusRomNo9L" w:hAnsi="NimbusRomNo9L"/>
+              </w:rPr>
+            </w:pPr>
+            <w:r>
+              <w:rPr>
+                <w:rFonts w:ascii="NimbusRomNo9L" w:hAnsi="NimbusRomNo9L"/>
+              </w:rPr>
+              <w:t>5</w:t>
+            </w:r>
+          </w:p>
+        </w:tc>
+        <w:tc>
+          <w:tcPr>
+            <w:tcW w:w="881" w:type="dxa"/>
+          </w:tcPr>
+          <w:p>
+            <w:pPr>
+              <w:pStyle w:val="NormalWeb"/>
+              <w:rPr>
+                <w:rFonts w:ascii="NimbusRomNo9L" w:hAnsi="NimbusRomNo9L"/>
+              </w:rPr>
+            </w:pPr>
+            <w:r>
+              <w:rPr>
+                <w:rFonts w:ascii="NimbusRomNo9L" w:hAnsi="NimbusRomNo9L"/>
+              </w:rPr>
+              <w:t>7</w:t>
+            </w:r>
+          </w:p>
+        </w:tc>
+        <w:tc>
+          <w:tcPr>
+            <w:tcW w:w="881" w:type="dxa"/>
+          </w:tcPr>
+          <w:p>
+            <w:pPr>
+              <w:pStyle w:val="NormalWeb"/>
+              <w:rPr>
+                <w:rFonts w:ascii="NimbusRomNo9L" w:hAnsi="NimbusRomNo9L"/>
+              </w:rPr>
+            </w:pPr>
+            <w:r>
+              <w:rPr>
+                <w:rFonts w:ascii="NimbusRomNo9L" w:hAnsi="NimbusRomNo9L"/>
+              </w:rPr>
+              <w:t>0</w:t>
+            </w:r>
+          </w:p>
+        </w:tc>
+        <w:tc>
+          <w:tcPr>
+            <w:tcW w:w="881" w:type="dxa"/>
+          </w:tcPr>
+          <w:p>
+            <w:pPr>
+              <w:pStyle w:val="NormalWeb"/>
+              <w:rPr>
+                <w:rFonts w:ascii="NimbusRomNo9L" w:hAnsi="NimbusRomNo9L"/>
+              </w:rPr>
+            </w:pPr>
+            <w:r>
+              <w:rPr>
+                <w:rFonts w:ascii="NimbusRomNo9L" w:hAnsi="NimbusRomNo9L"/>
+              </w:rPr>
+              <w:t>1</w:t>
+            </w:r>
+          </w:p>
+        </w:tc>
+        <w:tc>
+          <w:tcPr>
+            <w:tcW w:w="882" w:type="dxa"/>
+          </w:tcPr>
+          <w:p>
+            <w:pPr>
+              <w:pStyle w:val="NormalWeb"/>
+              <w:rPr>
+                <w:rFonts w:ascii="NimbusRomNo9L" w:hAnsi="NimbusRomNo9L"/>
+              </w:rPr>
+            </w:pPr>
+            <w:r>
+              <w:rPr>
+                <w:rFonts w:ascii="NimbusRomNo9L" w:hAnsi="NimbusRomNo9L"/>
+              </w:rPr>
+              <w:t>0</w:t>
+            </w:r>
+          </w:p>
+        </w:tc>
+      </w:tr>
+    </w:tbl>
+    <w:p>
+      <w:pPr>
+        <w:pStyle w:val="NormalWeb"/>
+        <w:ind w:left="360"/>
+        <w:rPr>
+          <w:rFonts w:ascii="NimbusRomNo9L" w:hAnsi="NimbusRomNo9L"/>
+        </w:rPr>
+      </w:pPr>
       <w:r>
         <w:rPr>
           <w:rFonts w:ascii="NimbusRomNo9L" w:hAnsi="NimbusRomNo9L"/>
@@ -415,6 +1009,649 @@
         <w:br/>
         <w:t>b) First Fit,</w:t>
       </w:r>
+    </w:p>
+    <w:tbl>
+      <w:tblPr>
+        <w:tblStyle w:val="TableGrid"/>
+        <w:tblW w:w="0" w:type="auto"/>
+        <w:tblInd w:w="360" w:type="dxa"/>
+        <w:tblLook w:val="04A0" w:firstRow="1" w:lastRow="0" w:firstColumn="1" w:lastColumn="0" w:noHBand="0" w:noVBand="1"/>
+      </w:tblPr>
+      <w:tblGrid>
+        <w:gridCol w:w="1786"/>
+        <w:gridCol w:w="965"/>
+        <w:gridCol w:w="997"/>
+        <w:gridCol w:w="996"/>
+        <w:gridCol w:w="996"/>
+        <w:gridCol w:w="996"/>
+        <w:gridCol w:w="964"/>
+        <w:gridCol w:w="996"/>
+      </w:tblGrid>
+      <w:tr>
+        <w:tc>
+          <w:tcPr>
+            <w:tcW w:w="1132" w:type="dxa"/>
+          </w:tcPr>
+          <w:p>
+            <w:pPr>
+              <w:pStyle w:val="NormalWeb"/>
+              <w:rPr>
+                <w:rFonts w:ascii="NimbusRomNo9L" w:hAnsi="NimbusRomNo9L"/>
+              </w:rPr>
+            </w:pPr>
+            <w:r>
+              <w:rPr>
+                <w:rFonts w:ascii="NimbusRomNo9L" w:hAnsi="NimbusRomNo9L"/>
+              </w:rPr>
+              <w:t>Zeitpunkt (t)</w:t>
+            </w:r>
+          </w:p>
+        </w:tc>
+        <w:tc>
+          <w:tcPr>
+            <w:tcW w:w="1132" w:type="dxa"/>
+          </w:tcPr>
+          <w:p>
+            <w:pPr>
+              <w:pStyle w:val="NormalWeb"/>
+              <w:rPr>
+                <w:rFonts w:ascii="NimbusRomNo9L" w:hAnsi="NimbusRomNo9L"/>
+              </w:rPr>
+            </w:pPr>
+            <w:r>
+              <w:rPr>
+                <w:rFonts w:ascii="NimbusRomNo9L" w:hAnsi="NimbusRomNo9L"/>
+              </w:rPr>
+              <w:t>0</w:t>
+            </w:r>
+          </w:p>
+        </w:tc>
+        <w:tc>
+          <w:tcPr>
+            <w:tcW w:w="1132" w:type="dxa"/>
+          </w:tcPr>
+          <w:p>
+            <w:pPr>
+              <w:pStyle w:val="NormalWeb"/>
+              <w:rPr>
+                <w:rFonts w:ascii="NimbusRomNo9L" w:hAnsi="NimbusRomNo9L"/>
+              </w:rPr>
+            </w:pPr>
+            <w:r>
+              <w:rPr>
+                <w:rFonts w:ascii="NimbusRomNo9L" w:hAnsi="NimbusRomNo9L"/>
+              </w:rPr>
+              <w:t>1</w:t>
+            </w:r>
+          </w:p>
+        </w:tc>
+        <w:tc>
+          <w:tcPr>
+            <w:tcW w:w="1132" w:type="dxa"/>
+          </w:tcPr>
+          <w:p>
+            <w:pPr>
+              <w:pStyle w:val="NormalWeb"/>
+              <w:rPr>
+                <w:rFonts w:ascii="NimbusRomNo9L" w:hAnsi="NimbusRomNo9L"/>
+              </w:rPr>
+            </w:pPr>
+            <w:r>
+              <w:rPr>
+                <w:rFonts w:ascii="NimbusRomNo9L" w:hAnsi="NimbusRomNo9L"/>
+              </w:rPr>
+              <w:t>2</w:t>
+            </w:r>
+          </w:p>
+        </w:tc>
+        <w:tc>
+          <w:tcPr>
+            <w:tcW w:w="1132" w:type="dxa"/>
+          </w:tcPr>
+          <w:p>
+            <w:pPr>
+              <w:pStyle w:val="NormalWeb"/>
+              <w:rPr>
+                <w:rFonts w:ascii="NimbusRomNo9L" w:hAnsi="NimbusRomNo9L"/>
+              </w:rPr>
+            </w:pPr>
+            <w:r>
+              <w:rPr>
+                <w:rFonts w:ascii="NimbusRomNo9L" w:hAnsi="NimbusRomNo9L"/>
+              </w:rPr>
+              <w:t>3</w:t>
+            </w:r>
+          </w:p>
+        </w:tc>
+        <w:tc>
+          <w:tcPr>
+            <w:tcW w:w="1132" w:type="dxa"/>
+          </w:tcPr>
+          <w:p>
+            <w:pPr>
+              <w:pStyle w:val="NormalWeb"/>
+              <w:rPr>
+                <w:rFonts w:ascii="NimbusRomNo9L" w:hAnsi="NimbusRomNo9L"/>
+              </w:rPr>
+            </w:pPr>
+            <w:r>
+              <w:rPr>
+                <w:rFonts w:ascii="NimbusRomNo9L" w:hAnsi="NimbusRomNo9L"/>
+              </w:rPr>
+              <w:t>3</w:t>
+            </w:r>
+          </w:p>
+        </w:tc>
+        <w:tc>
+          <w:tcPr>
+            <w:tcW w:w="1132" w:type="dxa"/>
+          </w:tcPr>
+          <w:p>
+            <w:pPr>
+              <w:pStyle w:val="NormalWeb"/>
+              <w:rPr>
+                <w:rFonts w:ascii="NimbusRomNo9L" w:hAnsi="NimbusRomNo9L"/>
+              </w:rPr>
+            </w:pPr>
+            <w:r>
+              <w:rPr>
+                <w:rFonts w:ascii="NimbusRomNo9L" w:hAnsi="NimbusRomNo9L"/>
+              </w:rPr>
+              <w:t>4</w:t>
+            </w:r>
+          </w:p>
+        </w:tc>
+        <w:tc>
+          <w:tcPr>
+            <w:tcW w:w="1132" w:type="dxa"/>
+          </w:tcPr>
+          <w:p>
+            <w:pPr>
+              <w:pStyle w:val="NormalWeb"/>
+              <w:rPr>
+                <w:rFonts w:ascii="NimbusRomNo9L" w:hAnsi="NimbusRomNo9L"/>
+              </w:rPr>
+            </w:pPr>
+            <w:r>
+              <w:rPr>
+                <w:rFonts w:ascii="NimbusRomNo9L" w:hAnsi="NimbusRomNo9L"/>
+              </w:rPr>
+              <w:t>5</w:t>
+            </w:r>
+          </w:p>
+        </w:tc>
+      </w:tr>
+      <w:tr>
+        <w:tc>
+          <w:tcPr>
+            <w:tcW w:w="1132" w:type="dxa"/>
+          </w:tcPr>
+          <w:p>
+            <w:pPr>
+              <w:pStyle w:val="NormalWeb"/>
+              <w:rPr>
+                <w:rFonts w:ascii="NimbusRomNo9L" w:hAnsi="NimbusRomNo9L"/>
+              </w:rPr>
+            </w:pPr>
+            <w:r>
+              <w:rPr>
+                <w:rFonts w:ascii="NimbusRomNo9L" w:hAnsi="NimbusRomNo9L"/>
+              </w:rPr>
+              <w:t>Freigaben</w:t>
+            </w:r>
+          </w:p>
+        </w:tc>
+        <w:tc>
+          <w:tcPr>
+            <w:tcW w:w="1132" w:type="dxa"/>
+          </w:tcPr>
+          <w:p>
+            <w:pPr>
+              <w:pStyle w:val="NormalWeb"/>
+              <w:rPr>
+                <w:rFonts w:ascii="NimbusRomNo9L" w:hAnsi="NimbusRomNo9L"/>
+              </w:rPr>
+            </w:pPr>
+            <w:r>
+              <w:rPr>
+                <w:rFonts w:ascii="NimbusRomNo9L" w:hAnsi="NimbusRomNo9L"/>
+              </w:rPr>
+              <w:t>-</w:t>
+            </w:r>
+          </w:p>
+        </w:tc>
+        <w:tc>
+          <w:tcPr>
+            <w:tcW w:w="1132" w:type="dxa"/>
+          </w:tcPr>
+          <w:p>
+            <w:pPr>
+              <w:pStyle w:val="NormalWeb"/>
+              <w:rPr>
+                <w:rFonts w:ascii="NimbusRomNo9L" w:hAnsi="NimbusRomNo9L"/>
+              </w:rPr>
+            </w:pPr>
+            <w:r>
+              <w:rPr>
+                <w:rFonts w:ascii="NimbusRomNo9L" w:hAnsi="NimbusRomNo9L"/>
+              </w:rPr>
+              <w:t>3</w:t>
+            </w:r>
+          </w:p>
+        </w:tc>
+        <w:tc>
+          <w:tcPr>
+            <w:tcW w:w="1132" w:type="dxa"/>
+          </w:tcPr>
+          <w:p>
+            <w:pPr>
+              <w:pStyle w:val="NormalWeb"/>
+              <w:rPr>
+                <w:rFonts w:ascii="NimbusRomNo9L" w:hAnsi="NimbusRomNo9L"/>
+              </w:rPr>
+            </w:pPr>
+            <w:r>
+              <w:rPr>
+                <w:rFonts w:ascii="NimbusRomNo9L" w:hAnsi="NimbusRomNo9L"/>
+              </w:rPr>
+              <w:t>12</w:t>
+            </w:r>
+          </w:p>
+        </w:tc>
+        <w:tc>
+          <w:tcPr>
+            <w:tcW w:w="1132" w:type="dxa"/>
+          </w:tcPr>
+          <w:p>
+            <w:pPr>
+              <w:pStyle w:val="NormalWeb"/>
+              <w:rPr>
+                <w:rFonts w:ascii="NimbusRomNo9L" w:hAnsi="NimbusRomNo9L"/>
+              </w:rPr>
+            </w:pPr>
+            <w:r>
+              <w:rPr>
+                <w:rFonts w:ascii="NimbusRomNo9L" w:hAnsi="NimbusRomNo9L"/>
+              </w:rPr>
+              <w:t>8</w:t>
+            </w:r>
+          </w:p>
+        </w:tc>
+        <w:tc>
+          <w:tcPr>
+            <w:tcW w:w="1132" w:type="dxa"/>
+          </w:tcPr>
+          <w:p>
+            <w:pPr>
+              <w:pStyle w:val="NormalWeb"/>
+              <w:rPr>
+                <w:rFonts w:ascii="NimbusRomNo9L" w:hAnsi="NimbusRomNo9L"/>
+              </w:rPr>
+            </w:pPr>
+            <w:r>
+              <w:rPr>
+                <w:rFonts w:ascii="NimbusRomNo9L" w:hAnsi="NimbusRomNo9L"/>
+              </w:rPr>
+              <w:t>-</w:t>
+            </w:r>
+          </w:p>
+        </w:tc>
+        <w:tc>
+          <w:tcPr>
+            <w:tcW w:w="1132" w:type="dxa"/>
+          </w:tcPr>
+          <w:p>
+            <w:pPr>
+              <w:pStyle w:val="NormalWeb"/>
+              <w:rPr>
+                <w:rFonts w:ascii="NimbusRomNo9L" w:hAnsi="NimbusRomNo9L"/>
+              </w:rPr>
+            </w:pPr>
+            <w:r>
+              <w:rPr>
+                <w:rFonts w:ascii="NimbusRomNo9L" w:hAnsi="NimbusRomNo9L"/>
+              </w:rPr>
+              <w:t>2</w:t>
+            </w:r>
+          </w:p>
+        </w:tc>
+        <w:tc>
+          <w:tcPr>
+            <w:tcW w:w="1132" w:type="dxa"/>
+          </w:tcPr>
+          <w:p>
+            <w:pPr>
+              <w:pStyle w:val="NormalWeb"/>
+              <w:rPr>
+                <w:rFonts w:ascii="NimbusRomNo9L" w:hAnsi="NimbusRomNo9L"/>
+              </w:rPr>
+            </w:pPr>
+            <w:r>
+              <w:rPr>
+                <w:rFonts w:ascii="NimbusRomNo9L" w:hAnsi="NimbusRomNo9L"/>
+              </w:rPr>
+              <w:t>4</w:t>
+            </w:r>
+          </w:p>
+        </w:tc>
+      </w:tr>
+      <w:tr>
+        <w:tc>
+          <w:tcPr>
+            <w:tcW w:w="1132" w:type="dxa"/>
+          </w:tcPr>
+          <w:p>
+            <w:pPr>
+              <w:pStyle w:val="NormalWeb"/>
+              <w:rPr>
+                <w:rFonts w:ascii="NimbusRomNo9L" w:hAnsi="NimbusRomNo9L"/>
+              </w:rPr>
+            </w:pPr>
+            <w:r>
+              <w:rPr>
+                <w:rFonts w:ascii="NimbusRomNo9L" w:hAnsi="NimbusRomNo9L"/>
+              </w:rPr>
+              <w:t>Anforderungen</w:t>
+            </w:r>
+          </w:p>
+        </w:tc>
+        <w:tc>
+          <w:tcPr>
+            <w:tcW w:w="1132" w:type="dxa"/>
+          </w:tcPr>
+          <w:p>
+            <w:pPr>
+              <w:pStyle w:val="NormalWeb"/>
+              <w:rPr>
+                <w:rFonts w:ascii="NimbusRomNo9L" w:hAnsi="NimbusRomNo9L"/>
+              </w:rPr>
+            </w:pPr>
+            <w:r>
+              <w:rPr>
+                <w:rFonts w:ascii="NimbusRomNo9L" w:hAnsi="NimbusRomNo9L"/>
+              </w:rPr>
+              <w:t>-</w:t>
+            </w:r>
+          </w:p>
+        </w:tc>
+        <w:tc>
+          <w:tcPr>
+            <w:tcW w:w="1132" w:type="dxa"/>
+          </w:tcPr>
+          <w:p>
+            <w:pPr>
+              <w:pStyle w:val="NormalWeb"/>
+              <w:rPr>
+                <w:rFonts w:ascii="NimbusRomNo9L" w:hAnsi="NimbusRomNo9L"/>
+              </w:rPr>
+            </w:pPr>
+            <w:r>
+              <w:rPr>
+                <w:rFonts w:ascii="NimbusRomNo9L" w:hAnsi="NimbusRomNo9L"/>
+              </w:rPr>
+              <w:t>A4</w:t>
+            </w:r>
+          </w:p>
+        </w:tc>
+        <w:tc>
+          <w:tcPr>
+            <w:tcW w:w="1132" w:type="dxa"/>
+          </w:tcPr>
+          <w:p>
+            <w:pPr>
+              <w:pStyle w:val="NormalWeb"/>
+              <w:rPr>
+                <w:rFonts w:ascii="NimbusRomNo9L" w:hAnsi="NimbusRomNo9L"/>
+              </w:rPr>
+            </w:pPr>
+            <w:r>
+              <w:rPr>
+                <w:rFonts w:ascii="NimbusRomNo9L" w:hAnsi="NimbusRomNo9L"/>
+              </w:rPr>
+              <w:t>A1</w:t>
+            </w:r>
+          </w:p>
+        </w:tc>
+        <w:tc>
+          <w:tcPr>
+            <w:tcW w:w="1132" w:type="dxa"/>
+          </w:tcPr>
+          <w:p>
+            <w:pPr>
+              <w:pStyle w:val="NormalWeb"/>
+              <w:rPr>
+                <w:rFonts w:ascii="NimbusRomNo9L" w:hAnsi="NimbusRomNo9L"/>
+              </w:rPr>
+            </w:pPr>
+            <w:r>
+              <w:rPr>
+                <w:rFonts w:ascii="NimbusRomNo9L" w:hAnsi="NimbusRomNo9L"/>
+              </w:rPr>
+              <w:t>A2</w:t>
+            </w:r>
+          </w:p>
+        </w:tc>
+        <w:tc>
+          <w:tcPr>
+            <w:tcW w:w="1132" w:type="dxa"/>
+          </w:tcPr>
+          <w:p>
+            <w:pPr>
+              <w:pStyle w:val="NormalWeb"/>
+              <w:rPr>
+                <w:rFonts w:ascii="NimbusRomNo9L" w:hAnsi="NimbusRomNo9L"/>
+              </w:rPr>
+            </w:pPr>
+            <w:r>
+              <w:rPr>
+                <w:rFonts w:ascii="NimbusRomNo9L" w:hAnsi="NimbusRomNo9L"/>
+              </w:rPr>
+              <w:t>A5</w:t>
+            </w:r>
+          </w:p>
+        </w:tc>
+        <w:tc>
+          <w:tcPr>
+            <w:tcW w:w="1132" w:type="dxa"/>
+          </w:tcPr>
+          <w:p>
+            <w:pPr>
+              <w:pStyle w:val="NormalWeb"/>
+              <w:rPr>
+                <w:rFonts w:ascii="NimbusRomNo9L" w:hAnsi="NimbusRomNo9L"/>
+              </w:rPr>
+            </w:pPr>
+            <w:r>
+              <w:rPr>
+                <w:rFonts w:ascii="NimbusRomNo9L" w:hAnsi="NimbusRomNo9L"/>
+              </w:rPr>
+              <w:t>-</w:t>
+            </w:r>
+          </w:p>
+        </w:tc>
+        <w:tc>
+          <w:tcPr>
+            <w:tcW w:w="1132" w:type="dxa"/>
+          </w:tcPr>
+          <w:p>
+            <w:pPr>
+              <w:pStyle w:val="NormalWeb"/>
+              <w:rPr>
+                <w:rFonts w:ascii="NimbusRomNo9L" w:hAnsi="NimbusRomNo9L"/>
+              </w:rPr>
+            </w:pPr>
+            <w:r>
+              <w:rPr>
+                <w:rFonts w:ascii="NimbusRomNo9L" w:hAnsi="NimbusRomNo9L"/>
+              </w:rPr>
+              <w:t>A2</w:t>
+            </w:r>
+          </w:p>
+        </w:tc>
+      </w:tr>
+      <w:tr>
+        <w:tc>
+          <w:tcPr>
+            <w:tcW w:w="1132" w:type="dxa"/>
+          </w:tcPr>
+          <w:p>
+            <w:pPr>
+              <w:pStyle w:val="NormalWeb"/>
+              <w:rPr>
+                <w:rFonts w:ascii="NimbusRomNo9L" w:hAnsi="NimbusRomNo9L"/>
+              </w:rPr>
+            </w:pPr>
+            <w:r>
+              <w:rPr>
+                <w:rFonts w:ascii="NimbusRomNo9L" w:hAnsi="NimbusRomNo9L"/>
+              </w:rPr>
+              <w:t>Aktuell freie Einheiten</w:t>
+            </w:r>
+          </w:p>
+        </w:tc>
+        <w:tc>
+          <w:tcPr>
+            <w:tcW w:w="1132" w:type="dxa"/>
+          </w:tcPr>
+          <w:p>
+            <w:pPr>
+              <w:pStyle w:val="NormalWeb"/>
+              <w:rPr>
+                <w:rFonts w:ascii="NimbusRomNo9L" w:hAnsi="NimbusRomNo9L"/>
+              </w:rPr>
+            </w:pPr>
+            <w:r>
+              <w:rPr>
+                <w:rFonts w:ascii="NimbusRomNo9L" w:hAnsi="NimbusRomNo9L"/>
+              </w:rPr>
+              <w:t>0</w:t>
+            </w:r>
+          </w:p>
+        </w:tc>
+        <w:tc>
+          <w:tcPr>
+            <w:tcW w:w="1132" w:type="dxa"/>
+          </w:tcPr>
+          <w:p>
+            <w:pPr>
+              <w:pStyle w:val="NormalWeb"/>
+              <w:rPr>
+                <w:rFonts w:ascii="NimbusRomNo9L" w:hAnsi="NimbusRomNo9L"/>
+              </w:rPr>
+            </w:pPr>
+            <w:r>
+              <w:rPr>
+                <w:rFonts w:ascii="NimbusRomNo9L" w:hAnsi="NimbusRomNo9L"/>
+              </w:rPr>
+              <w:t>2</w:t>
+            </w:r>
+          </w:p>
+        </w:tc>
+        <w:tc>
+          <w:tcPr>
+            <w:tcW w:w="1132" w:type="dxa"/>
+          </w:tcPr>
+          <w:p>
+            <w:pPr>
+              <w:pStyle w:val="NormalWeb"/>
+              <w:rPr>
+                <w:rFonts w:ascii="NimbusRomNo9L" w:hAnsi="NimbusRomNo9L"/>
+              </w:rPr>
+            </w:pPr>
+            <w:r>
+              <w:rPr>
+                <w:rFonts w:ascii="NimbusRomNo9L" w:hAnsi="NimbusRomNo9L"/>
+              </w:rPr>
+              <w:t>4</w:t>
+            </w:r>
+          </w:p>
+        </w:tc>
+        <w:tc>
+          <w:tcPr>
+            <w:tcW w:w="1132" w:type="dxa"/>
+          </w:tcPr>
+          <w:p>
+            <w:pPr>
+              <w:pStyle w:val="NormalWeb"/>
+              <w:rPr>
+                <w:rFonts w:ascii="NimbusRomNo9L" w:hAnsi="NimbusRomNo9L"/>
+              </w:rPr>
+            </w:pPr>
+            <w:r>
+              <w:rPr>
+                <w:rFonts w:ascii="NimbusRomNo9L" w:hAnsi="NimbusRomNo9L"/>
+              </w:rPr>
+              <w:t>6</w:t>
+            </w:r>
+          </w:p>
+        </w:tc>
+        <w:tc>
+          <w:tcPr>
+            <w:tcW w:w="1132" w:type="dxa"/>
+          </w:tcPr>
+          <w:p>
+            <w:pPr>
+              <w:pStyle w:val="NormalWeb"/>
+              <w:rPr>
+                <w:rFonts w:ascii="NimbusRomNo9L" w:hAnsi="NimbusRomNo9L"/>
+              </w:rPr>
+            </w:pPr>
+            <w:r>
+              <w:rPr>
+                <w:rFonts w:ascii="NimbusRomNo9L" w:hAnsi="NimbusRomNo9L"/>
+              </w:rPr>
+              <w:t>1</w:t>
+            </w:r>
+          </w:p>
+        </w:tc>
+        <w:tc>
+          <w:tcPr>
+            <w:tcW w:w="1132" w:type="dxa"/>
+          </w:tcPr>
+          <w:p>
+            <w:pPr>
+              <w:pStyle w:val="NormalWeb"/>
+              <w:rPr>
+                <w:rFonts w:ascii="NimbusRomNo9L" w:hAnsi="NimbusRomNo9L"/>
+              </w:rPr>
+            </w:pPr>
+            <w:r>
+              <w:rPr>
+                <w:rFonts w:ascii="NimbusRomNo9L" w:hAnsi="NimbusRomNo9L"/>
+              </w:rPr>
+              <w:t>3</w:t>
+            </w:r>
+          </w:p>
+        </w:tc>
+        <w:tc>
+          <w:tcPr>
+            <w:tcW w:w="1132" w:type="dxa"/>
+          </w:tcPr>
+          <w:p>
+            <w:pPr>
+              <w:pStyle w:val="NormalWeb"/>
+              <w:rPr>
+                <w:rFonts w:ascii="NimbusRomNo9L" w:hAnsi="NimbusRomNo9L"/>
+              </w:rPr>
+            </w:pPr>
+            <w:r>
+              <w:rPr>
+                <w:rFonts w:ascii="NimbusRomNo9L" w:hAnsi="NimbusRomNo9L"/>
+              </w:rPr>
+              <w:t>0</w:t>
+            </w:r>
+          </w:p>
+        </w:tc>
+      </w:tr>
+    </w:tbl>
+    <w:p>
+      <w:pPr>
+        <w:pStyle w:val="NormalWeb"/>
+        <w:ind w:left="360"/>
+        <w:rPr>
+          <w:rFonts w:ascii="NimbusRomNo9L" w:hAnsi="NimbusRomNo9L"/>
+        </w:rPr>
+      </w:pPr>
       <w:r>
         <w:rPr>
           <w:rFonts w:ascii="NimbusRomNo9L" w:hAnsi="NimbusRomNo9L"/>
@@ -422,16 +1659,672 @@
         <w:br/>
         <w:t>c) Best Fit und</w:t>
       </w:r>
+    </w:p>
+    <w:tbl>
+      <w:tblPr>
+        <w:tblStyle w:val="TableGrid"/>
+        <w:tblW w:w="0" w:type="auto"/>
+        <w:tblInd w:w="360" w:type="dxa"/>
+        <w:tblLook w:val="04A0" w:firstRow="1" w:lastRow="0" w:firstColumn="1" w:lastColumn="0" w:noHBand="0" w:noVBand="1"/>
+      </w:tblPr>
+      <w:tblGrid>
+        <w:gridCol w:w="1786"/>
+        <w:gridCol w:w="965"/>
+        <w:gridCol w:w="997"/>
+        <w:gridCol w:w="996"/>
+        <w:gridCol w:w="996"/>
+        <w:gridCol w:w="996"/>
+        <w:gridCol w:w="964"/>
+        <w:gridCol w:w="996"/>
+      </w:tblGrid>
+      <w:tr>
+        <w:tc>
+          <w:tcPr>
+            <w:tcW w:w="1132" w:type="dxa"/>
+          </w:tcPr>
+          <w:p>
+            <w:pPr>
+              <w:pStyle w:val="NormalWeb"/>
+              <w:rPr>
+                <w:rFonts w:ascii="NimbusRomNo9L" w:hAnsi="NimbusRomNo9L"/>
+              </w:rPr>
+            </w:pPr>
+            <w:r>
+              <w:rPr>
+                <w:rFonts w:ascii="NimbusRomNo9L" w:hAnsi="NimbusRomNo9L"/>
+              </w:rPr>
+              <w:t>Zeitpunkt (t)</w:t>
+            </w:r>
+          </w:p>
+        </w:tc>
+        <w:tc>
+          <w:tcPr>
+            <w:tcW w:w="1132" w:type="dxa"/>
+          </w:tcPr>
+          <w:p>
+            <w:pPr>
+              <w:pStyle w:val="NormalWeb"/>
+              <w:rPr>
+                <w:rFonts w:ascii="NimbusRomNo9L" w:hAnsi="NimbusRomNo9L"/>
+              </w:rPr>
+            </w:pPr>
+            <w:r>
+              <w:rPr>
+                <w:rFonts w:ascii="NimbusRomNo9L" w:hAnsi="NimbusRomNo9L"/>
+              </w:rPr>
+              <w:t>0</w:t>
+            </w:r>
+          </w:p>
+        </w:tc>
+        <w:tc>
+          <w:tcPr>
+            <w:tcW w:w="1132" w:type="dxa"/>
+          </w:tcPr>
+          <w:p>
+            <w:pPr>
+              <w:pStyle w:val="NormalWeb"/>
+              <w:rPr>
+                <w:rFonts w:ascii="NimbusRomNo9L" w:hAnsi="NimbusRomNo9L"/>
+              </w:rPr>
+            </w:pPr>
+            <w:r>
+              <w:rPr>
+                <w:rFonts w:ascii="NimbusRomNo9L" w:hAnsi="NimbusRomNo9L"/>
+              </w:rPr>
+              <w:t>1</w:t>
+            </w:r>
+          </w:p>
+        </w:tc>
+        <w:tc>
+          <w:tcPr>
+            <w:tcW w:w="1132" w:type="dxa"/>
+          </w:tcPr>
+          <w:p>
+            <w:pPr>
+              <w:pStyle w:val="NormalWeb"/>
+              <w:rPr>
+                <w:rFonts w:ascii="NimbusRomNo9L" w:hAnsi="NimbusRomNo9L"/>
+              </w:rPr>
+            </w:pPr>
+            <w:r>
+              <w:rPr>
+                <w:rFonts w:ascii="NimbusRomNo9L" w:hAnsi="NimbusRomNo9L"/>
+              </w:rPr>
+              <w:t>2</w:t>
+            </w:r>
+          </w:p>
+        </w:tc>
+        <w:tc>
+          <w:tcPr>
+            <w:tcW w:w="1132" w:type="dxa"/>
+          </w:tcPr>
+          <w:p>
+            <w:pPr>
+              <w:pStyle w:val="NormalWeb"/>
+              <w:rPr>
+                <w:rFonts w:ascii="NimbusRomNo9L" w:hAnsi="NimbusRomNo9L"/>
+              </w:rPr>
+            </w:pPr>
+            <w:r>
+              <w:rPr>
+                <w:rFonts w:ascii="NimbusRomNo9L" w:hAnsi="NimbusRomNo9L"/>
+              </w:rPr>
+              <w:t>3</w:t>
+            </w:r>
+          </w:p>
+        </w:tc>
+        <w:tc>
+          <w:tcPr>
+            <w:tcW w:w="1132" w:type="dxa"/>
+          </w:tcPr>
+          <w:p>
+            <w:pPr>
+              <w:pStyle w:val="NormalWeb"/>
+              <w:rPr>
+                <w:rFonts w:ascii="NimbusRomNo9L" w:hAnsi="NimbusRomNo9L"/>
+              </w:rPr>
+            </w:pPr>
+            <w:r>
+              <w:rPr>
+                <w:rFonts w:ascii="NimbusRomNo9L" w:hAnsi="NimbusRomNo9L"/>
+              </w:rPr>
+              <w:t>3</w:t>
+            </w:r>
+          </w:p>
+        </w:tc>
+        <w:tc>
+          <w:tcPr>
+            <w:tcW w:w="1132" w:type="dxa"/>
+          </w:tcPr>
+          <w:p>
+            <w:pPr>
+              <w:pStyle w:val="NormalWeb"/>
+              <w:rPr>
+                <w:rFonts w:ascii="NimbusRomNo9L" w:hAnsi="NimbusRomNo9L"/>
+              </w:rPr>
+            </w:pPr>
+            <w:r>
+              <w:rPr>
+                <w:rFonts w:ascii="NimbusRomNo9L" w:hAnsi="NimbusRomNo9L"/>
+              </w:rPr>
+              <w:t>4</w:t>
+            </w:r>
+          </w:p>
+        </w:tc>
+        <w:tc>
+          <w:tcPr>
+            <w:tcW w:w="1132" w:type="dxa"/>
+          </w:tcPr>
+          <w:p>
+            <w:pPr>
+              <w:pStyle w:val="NormalWeb"/>
+              <w:rPr>
+                <w:rFonts w:ascii="NimbusRomNo9L" w:hAnsi="NimbusRomNo9L"/>
+              </w:rPr>
+            </w:pPr>
+            <w:r>
+              <w:rPr>
+                <w:rFonts w:ascii="NimbusRomNo9L" w:hAnsi="NimbusRomNo9L"/>
+              </w:rPr>
+              <w:t>5</w:t>
+            </w:r>
+          </w:p>
+        </w:tc>
+      </w:tr>
+      <w:tr>
+        <w:tc>
+          <w:tcPr>
+            <w:tcW w:w="1132" w:type="dxa"/>
+          </w:tcPr>
+          <w:p>
+            <w:pPr>
+              <w:pStyle w:val="NormalWeb"/>
+              <w:rPr>
+                <w:rFonts w:ascii="NimbusRomNo9L" w:hAnsi="NimbusRomNo9L"/>
+              </w:rPr>
+            </w:pPr>
+            <w:r>
+              <w:rPr>
+                <w:rFonts w:ascii="NimbusRomNo9L" w:hAnsi="NimbusRomNo9L"/>
+              </w:rPr>
+              <w:t>Freigaben</w:t>
+            </w:r>
+          </w:p>
+        </w:tc>
+        <w:tc>
+          <w:tcPr>
+            <w:tcW w:w="1132" w:type="dxa"/>
+          </w:tcPr>
+          <w:p>
+            <w:pPr>
+              <w:pStyle w:val="NormalWeb"/>
+              <w:rPr>
+                <w:rFonts w:ascii="NimbusRomNo9L" w:hAnsi="NimbusRomNo9L"/>
+              </w:rPr>
+            </w:pPr>
+            <w:r>
+              <w:rPr>
+                <w:rFonts w:ascii="NimbusRomNo9L" w:hAnsi="NimbusRomNo9L"/>
+              </w:rPr>
+              <w:t>-</w:t>
+            </w:r>
+          </w:p>
+        </w:tc>
+        <w:tc>
+          <w:tcPr>
+            <w:tcW w:w="1132" w:type="dxa"/>
+          </w:tcPr>
+          <w:p>
+            <w:pPr>
+              <w:pStyle w:val="NormalWeb"/>
+              <w:rPr>
+                <w:rFonts w:ascii="NimbusRomNo9L" w:hAnsi="NimbusRomNo9L"/>
+              </w:rPr>
+            </w:pPr>
+            <w:r>
+              <w:rPr>
+                <w:rFonts w:ascii="NimbusRomNo9L" w:hAnsi="NimbusRomNo9L"/>
+              </w:rPr>
+              <w:t>3</w:t>
+            </w:r>
+          </w:p>
+        </w:tc>
+        <w:tc>
+          <w:tcPr>
+            <w:tcW w:w="1132" w:type="dxa"/>
+          </w:tcPr>
+          <w:p>
+            <w:pPr>
+              <w:pStyle w:val="NormalWeb"/>
+              <w:rPr>
+                <w:rFonts w:ascii="NimbusRomNo9L" w:hAnsi="NimbusRomNo9L"/>
+              </w:rPr>
+            </w:pPr>
+            <w:r>
+              <w:rPr>
+                <w:rFonts w:ascii="NimbusRomNo9L" w:hAnsi="NimbusRomNo9L"/>
+              </w:rPr>
+              <w:t>12</w:t>
+            </w:r>
+          </w:p>
+        </w:tc>
+        <w:tc>
+          <w:tcPr>
+            <w:tcW w:w="1132" w:type="dxa"/>
+          </w:tcPr>
+          <w:p>
+            <w:pPr>
+              <w:pStyle w:val="NormalWeb"/>
+              <w:rPr>
+                <w:rFonts w:ascii="NimbusRomNo9L" w:hAnsi="NimbusRomNo9L"/>
+              </w:rPr>
+            </w:pPr>
+            <w:r>
+              <w:rPr>
+                <w:rFonts w:ascii="NimbusRomNo9L" w:hAnsi="NimbusRomNo9L"/>
+              </w:rPr>
+              <w:t>8</w:t>
+            </w:r>
+          </w:p>
+        </w:tc>
+        <w:tc>
+          <w:tcPr>
+            <w:tcW w:w="1132" w:type="dxa"/>
+          </w:tcPr>
+          <w:p>
+            <w:pPr>
+              <w:pStyle w:val="NormalWeb"/>
+              <w:rPr>
+                <w:rFonts w:ascii="NimbusRomNo9L" w:hAnsi="NimbusRomNo9L"/>
+              </w:rPr>
+            </w:pPr>
+            <w:r>
+              <w:rPr>
+                <w:rFonts w:ascii="NimbusRomNo9L" w:hAnsi="NimbusRomNo9L"/>
+              </w:rPr>
+              <w:t>-</w:t>
+            </w:r>
+          </w:p>
+        </w:tc>
+        <w:tc>
+          <w:tcPr>
+            <w:tcW w:w="1132" w:type="dxa"/>
+          </w:tcPr>
+          <w:p>
+            <w:pPr>
+              <w:pStyle w:val="NormalWeb"/>
+              <w:rPr>
+                <w:rFonts w:ascii="NimbusRomNo9L" w:hAnsi="NimbusRomNo9L"/>
+              </w:rPr>
+            </w:pPr>
+            <w:r>
+              <w:rPr>
+                <w:rFonts w:ascii="NimbusRomNo9L" w:hAnsi="NimbusRomNo9L"/>
+              </w:rPr>
+              <w:t>2</w:t>
+            </w:r>
+          </w:p>
+        </w:tc>
+        <w:tc>
+          <w:tcPr>
+            <w:tcW w:w="1132" w:type="dxa"/>
+          </w:tcPr>
+          <w:p>
+            <w:pPr>
+              <w:pStyle w:val="NormalWeb"/>
+              <w:rPr>
+                <w:rFonts w:ascii="NimbusRomNo9L" w:hAnsi="NimbusRomNo9L"/>
+              </w:rPr>
+            </w:pPr>
+            <w:r>
+              <w:rPr>
+                <w:rFonts w:ascii="NimbusRomNo9L" w:hAnsi="NimbusRomNo9L"/>
+              </w:rPr>
+              <w:t>4</w:t>
+            </w:r>
+          </w:p>
+        </w:tc>
+      </w:tr>
+      <w:tr>
+        <w:tc>
+          <w:tcPr>
+            <w:tcW w:w="1132" w:type="dxa"/>
+          </w:tcPr>
+          <w:p>
+            <w:pPr>
+              <w:pStyle w:val="NormalWeb"/>
+              <w:rPr>
+                <w:rFonts w:ascii="NimbusRomNo9L" w:hAnsi="NimbusRomNo9L"/>
+              </w:rPr>
+            </w:pPr>
+            <w:r>
+              <w:rPr>
+                <w:rFonts w:ascii="NimbusRomNo9L" w:hAnsi="NimbusRomNo9L"/>
+              </w:rPr>
+              <w:t>Anforderungen</w:t>
+            </w:r>
+          </w:p>
+        </w:tc>
+        <w:tc>
+          <w:tcPr>
+            <w:tcW w:w="1132" w:type="dxa"/>
+          </w:tcPr>
+          <w:p>
+            <w:pPr>
+              <w:pStyle w:val="NormalWeb"/>
+              <w:rPr>
+                <w:rFonts w:ascii="NimbusRomNo9L" w:hAnsi="NimbusRomNo9L"/>
+              </w:rPr>
+            </w:pPr>
+            <w:r>
+              <w:rPr>
+                <w:rFonts w:ascii="NimbusRomNo9L" w:hAnsi="NimbusRomNo9L"/>
+              </w:rPr>
+              <w:t>-</w:t>
+            </w:r>
+          </w:p>
+        </w:tc>
+        <w:tc>
+          <w:tcPr>
+            <w:tcW w:w="1132" w:type="dxa"/>
+          </w:tcPr>
+          <w:p>
+            <w:pPr>
+              <w:pStyle w:val="NormalWeb"/>
+              <w:rPr>
+                <w:rFonts w:ascii="NimbusRomNo9L" w:hAnsi="NimbusRomNo9L"/>
+              </w:rPr>
+            </w:pPr>
+            <w:r>
+              <w:rPr>
+                <w:rFonts w:ascii="NimbusRomNo9L" w:hAnsi="NimbusRomNo9L"/>
+              </w:rPr>
+              <w:t>A4</w:t>
+            </w:r>
+          </w:p>
+        </w:tc>
+        <w:tc>
+          <w:tcPr>
+            <w:tcW w:w="1132" w:type="dxa"/>
+          </w:tcPr>
+          <w:p>
+            <w:pPr>
+              <w:pStyle w:val="NormalWeb"/>
+              <w:rPr>
+                <w:rFonts w:ascii="NimbusRomNo9L" w:hAnsi="NimbusRomNo9L"/>
+              </w:rPr>
+            </w:pPr>
+            <w:r>
+              <w:rPr>
+                <w:rFonts w:ascii="NimbusRomNo9L" w:hAnsi="NimbusRomNo9L"/>
+              </w:rPr>
+              <w:t>A1</w:t>
+            </w:r>
+          </w:p>
+        </w:tc>
+        <w:tc>
+          <w:tcPr>
+            <w:tcW w:w="1132" w:type="dxa"/>
+          </w:tcPr>
+          <w:p>
+            <w:pPr>
+              <w:pStyle w:val="NormalWeb"/>
+              <w:rPr>
+                <w:rFonts w:ascii="NimbusRomNo9L" w:hAnsi="NimbusRomNo9L"/>
+              </w:rPr>
+            </w:pPr>
+            <w:r>
+              <w:rPr>
+                <w:rFonts w:ascii="NimbusRomNo9L" w:hAnsi="NimbusRomNo9L"/>
+              </w:rPr>
+              <w:t>A3</w:t>
+            </w:r>
+          </w:p>
+        </w:tc>
+        <w:tc>
+          <w:tcPr>
+            <w:tcW w:w="1132" w:type="dxa"/>
+          </w:tcPr>
+          <w:p>
+            <w:pPr>
+              <w:pStyle w:val="NormalWeb"/>
+              <w:rPr>
+                <w:rFonts w:ascii="NimbusRomNo9L" w:hAnsi="NimbusRomNo9L"/>
+              </w:rPr>
+            </w:pPr>
+            <w:r>
+              <w:rPr>
+                <w:rFonts w:ascii="NimbusRomNo9L" w:hAnsi="NimbusRomNo9L"/>
+              </w:rPr>
+              <w:t>A5</w:t>
+            </w:r>
+          </w:p>
+        </w:tc>
+        <w:tc>
+          <w:tcPr>
+            <w:tcW w:w="1132" w:type="dxa"/>
+          </w:tcPr>
+          <w:p>
+            <w:pPr>
+              <w:pStyle w:val="NormalWeb"/>
+              <w:rPr>
+                <w:rFonts w:ascii="NimbusRomNo9L" w:hAnsi="NimbusRomNo9L"/>
+              </w:rPr>
+            </w:pPr>
+            <w:r>
+              <w:rPr>
+                <w:rFonts w:ascii="NimbusRomNo9L" w:hAnsi="NimbusRomNo9L"/>
+              </w:rPr>
+              <w:t>-</w:t>
+            </w:r>
+          </w:p>
+        </w:tc>
+        <w:tc>
+          <w:tcPr>
+            <w:tcW w:w="1132" w:type="dxa"/>
+          </w:tcPr>
+          <w:p>
+            <w:pPr>
+              <w:pStyle w:val="NormalWeb"/>
+              <w:rPr>
+                <w:rFonts w:ascii="NimbusRomNo9L" w:hAnsi="NimbusRomNo9L"/>
+              </w:rPr>
+            </w:pPr>
+            <w:r>
+              <w:rPr>
+                <w:rFonts w:ascii="NimbusRomNo9L" w:hAnsi="NimbusRomNo9L"/>
+              </w:rPr>
+              <w:t>A2</w:t>
+            </w:r>
+          </w:p>
+        </w:tc>
+      </w:tr>
+      <w:tr>
+        <w:tc>
+          <w:tcPr>
+            <w:tcW w:w="1132" w:type="dxa"/>
+          </w:tcPr>
+          <w:p>
+            <w:pPr>
+              <w:pStyle w:val="NormalWeb"/>
+              <w:rPr>
+                <w:rFonts w:ascii="NimbusRomNo9L" w:hAnsi="NimbusRomNo9L"/>
+              </w:rPr>
+            </w:pPr>
+            <w:r>
+              <w:rPr>
+                <w:rFonts w:ascii="NimbusRomNo9L" w:hAnsi="NimbusRomNo9L"/>
+              </w:rPr>
+              <w:t>Aktuell freie Einheiten</w:t>
+            </w:r>
+          </w:p>
+        </w:tc>
+        <w:tc>
+          <w:tcPr>
+            <w:tcW w:w="1132" w:type="dxa"/>
+          </w:tcPr>
+          <w:p>
+            <w:pPr>
+              <w:pStyle w:val="NormalWeb"/>
+              <w:rPr>
+                <w:rFonts w:ascii="NimbusRomNo9L" w:hAnsi="NimbusRomNo9L"/>
+              </w:rPr>
+            </w:pPr>
+            <w:r>
+              <w:rPr>
+                <w:rFonts w:ascii="NimbusRomNo9L" w:hAnsi="NimbusRomNo9L"/>
+              </w:rPr>
+              <w:t>0</w:t>
+            </w:r>
+          </w:p>
+        </w:tc>
+        <w:tc>
+          <w:tcPr>
+            <w:tcW w:w="1132" w:type="dxa"/>
+          </w:tcPr>
+          <w:p>
+            <w:pPr>
+              <w:pStyle w:val="NormalWeb"/>
+              <w:rPr>
+                <w:rFonts w:ascii="NimbusRomNo9L" w:hAnsi="NimbusRomNo9L"/>
+              </w:rPr>
+            </w:pPr>
+            <w:r>
+              <w:rPr>
+                <w:rFonts w:ascii="NimbusRomNo9L" w:hAnsi="NimbusRomNo9L"/>
+              </w:rPr>
+              <w:t>2</w:t>
+            </w:r>
+          </w:p>
+        </w:tc>
+        <w:tc>
+          <w:tcPr>
+            <w:tcW w:w="1132" w:type="dxa"/>
+          </w:tcPr>
+          <w:p>
+            <w:pPr>
+              <w:pStyle w:val="NormalWeb"/>
+              <w:rPr>
+                <w:rFonts w:ascii="NimbusRomNo9L" w:hAnsi="NimbusRomNo9L"/>
+              </w:rPr>
+            </w:pPr>
+            <w:r>
+              <w:rPr>
+                <w:rFonts w:ascii="NimbusRomNo9L" w:hAnsi="NimbusRomNo9L"/>
+              </w:rPr>
+              <w:t>4</w:t>
+            </w:r>
+          </w:p>
+        </w:tc>
+        <w:tc>
+          <w:tcPr>
+            <w:tcW w:w="1132" w:type="dxa"/>
+          </w:tcPr>
+          <w:p>
+            <w:pPr>
+              <w:pStyle w:val="NormalWeb"/>
+              <w:rPr>
+                <w:rFonts w:ascii="NimbusRomNo9L" w:hAnsi="NimbusRomNo9L"/>
+              </w:rPr>
+            </w:pPr>
+            <w:r>
+              <w:rPr>
+                <w:rFonts w:ascii="NimbusRomNo9L" w:hAnsi="NimbusRomNo9L"/>
+              </w:rPr>
+              <w:t>5</w:t>
+            </w:r>
+          </w:p>
+        </w:tc>
+        <w:tc>
+          <w:tcPr>
+            <w:tcW w:w="1132" w:type="dxa"/>
+          </w:tcPr>
+          <w:p>
+            <w:pPr>
+              <w:pStyle w:val="NormalWeb"/>
+              <w:rPr>
+                <w:rFonts w:ascii="NimbusRomNo9L" w:hAnsi="NimbusRomNo9L"/>
+              </w:rPr>
+            </w:pPr>
+            <w:r>
+              <w:rPr>
+                <w:rFonts w:ascii="NimbusRomNo9L" w:hAnsi="NimbusRomNo9L"/>
+              </w:rPr>
+              <w:t>0</w:t>
+            </w:r>
+          </w:p>
+        </w:tc>
+        <w:tc>
+          <w:tcPr>
+            <w:tcW w:w="1132" w:type="dxa"/>
+          </w:tcPr>
+          <w:p>
+            <w:pPr>
+              <w:pStyle w:val="NormalWeb"/>
+              <w:rPr>
+                <w:rFonts w:ascii="NimbusRomNo9L" w:hAnsi="NimbusRomNo9L"/>
+              </w:rPr>
+            </w:pPr>
+            <w:r>
+              <w:rPr>
+                <w:rFonts w:ascii="NimbusRomNo9L" w:hAnsi="NimbusRomNo9L"/>
+              </w:rPr>
+              <w:t>2</w:t>
+            </w:r>
+          </w:p>
+        </w:tc>
+        <w:tc>
+          <w:tcPr>
+            <w:tcW w:w="1132" w:type="dxa"/>
+          </w:tcPr>
+          <w:p>
+            <w:pPr>
+              <w:pStyle w:val="NormalWeb"/>
+              <w:rPr>
+                <w:rFonts w:ascii="NimbusRomNo9L" w:hAnsi="NimbusRomNo9L"/>
+              </w:rPr>
+            </w:pPr>
+            <w:r>
+              <w:rPr>
+                <w:rFonts w:ascii="NimbusRomNo9L" w:hAnsi="NimbusRomNo9L"/>
+              </w:rPr>
+              <w:t>0</w:t>
+            </w:r>
+          </w:p>
+        </w:tc>
+      </w:tr>
+    </w:tbl>
+    <w:p>
+      <w:pPr>
+        <w:pStyle w:val="NormalWeb"/>
+        <w:ind w:left="360"/>
+        <w:rPr>
+          <w:rFonts w:ascii="CMR12" w:hAnsi="CMR12"/>
+          <w:b/>
+          <w:color w:val="000000" w:themeColor="text1"/>
+        </w:rPr>
+      </w:pPr>
       <w:r>
         <w:rPr>
           <w:rFonts w:ascii="NimbusRomNo9L" w:hAnsi="NimbusRomNo9L"/>
-        </w:rPr>
+          <w:color w:val="000000" w:themeColor="text1"/>
+        </w:rPr>
+        <w:lastRenderedPageBreak/>
         <w:br/>
+      </w:r>
+      <w:r>
+        <w:rPr>
+          <w:rFonts w:ascii="NimbusRomNo9L" w:hAnsi="NimbusRomNo9L"/>
+          <w:b/>
+          <w:color w:val="000000" w:themeColor="text1"/>
+        </w:rPr>
         <w:t xml:space="preserve">d) Best Fit mit dynamischem Fenster von </w:t>
       </w:r>
       <w:r>
         <w:rPr>
           <w:rFonts w:ascii="CMMI12" w:hAnsi="CMMI12"/>
+          <w:b/>
+          <w:color w:val="000000" w:themeColor="text1"/>
         </w:rPr>
         <w:t>L</w:t>
       </w:r>
@@ -439,6 +2332,8 @@
       <w:r>
         <w:rPr>
           <w:rFonts w:ascii="CMMI8" w:hAnsi="CMMI8"/>
+          <w:b/>
+          <w:color w:val="000000" w:themeColor="text1"/>
           <w:position w:val="-4"/>
           <w:sz w:val="16"/>
           <w:szCs w:val="16"/>
@@ -449,6 +2344,8 @@
       <w:r>
         <w:rPr>
           <w:rFonts w:ascii="CMMI8" w:hAnsi="CMMI8"/>
+          <w:b/>
+          <w:color w:val="000000" w:themeColor="text1"/>
           <w:position w:val="-4"/>
           <w:sz w:val="16"/>
           <w:szCs w:val="16"/>
@@ -458,9 +2355,565 @@
       <w:r>
         <w:rPr>
           <w:rFonts w:ascii="CMR12" w:hAnsi="CMR12"/>
+          <w:b/>
+          <w:color w:val="000000" w:themeColor="text1"/>
         </w:rPr>
         <w:t xml:space="preserve">= 3 </w:t>
       </w:r>
+    </w:p>
+    <w:tbl>
+      <w:tblPr>
+        <w:tblStyle w:val="TableGrid"/>
+        <w:tblW w:w="0" w:type="auto"/>
+        <w:tblInd w:w="360" w:type="dxa"/>
+        <w:tblLook w:val="04A0" w:firstRow="1" w:lastRow="0" w:firstColumn="1" w:lastColumn="0" w:noHBand="0" w:noVBand="1"/>
+      </w:tblPr>
+      <w:tblGrid>
+        <w:gridCol w:w="1684"/>
+        <w:gridCol w:w="979"/>
+        <w:gridCol w:w="978"/>
+        <w:gridCol w:w="1011"/>
+        <w:gridCol w:w="1011"/>
+        <w:gridCol w:w="1011"/>
+        <w:gridCol w:w="1011"/>
+        <w:gridCol w:w="1011"/>
+      </w:tblGrid>
+      <w:tr>
+        <w:tc>
+          <w:tcPr>
+            <w:tcW w:w="1132" w:type="dxa"/>
+          </w:tcPr>
+          <w:p>
+            <w:pPr>
+              <w:pStyle w:val="NormalWeb"/>
+            </w:pPr>
+            <w:r>
+              <w:t>Zeitpunkt (t)</w:t>
+            </w:r>
+          </w:p>
+        </w:tc>
+        <w:tc>
+          <w:tcPr>
+            <w:tcW w:w="1132" w:type="dxa"/>
+          </w:tcPr>
+          <w:p>
+            <w:pPr>
+              <w:pStyle w:val="NormalWeb"/>
+            </w:pPr>
+            <w:r>
+              <w:t>0</w:t>
+            </w:r>
+          </w:p>
+        </w:tc>
+        <w:tc>
+          <w:tcPr>
+            <w:tcW w:w="1132" w:type="dxa"/>
+          </w:tcPr>
+          <w:p>
+            <w:pPr>
+              <w:pStyle w:val="NormalWeb"/>
+            </w:pPr>
+            <w:r>
+              <w:t>1</w:t>
+            </w:r>
+          </w:p>
+        </w:tc>
+        <w:tc>
+          <w:tcPr>
+            <w:tcW w:w="1132" w:type="dxa"/>
+          </w:tcPr>
+          <w:p>
+            <w:pPr>
+              <w:pStyle w:val="NormalWeb"/>
+            </w:pPr>
+            <w:r>
+              <w:t>2</w:t>
+            </w:r>
+          </w:p>
+        </w:tc>
+        <w:tc>
+          <w:tcPr>
+            <w:tcW w:w="1132" w:type="dxa"/>
+          </w:tcPr>
+          <w:p>
+            <w:pPr>
+              <w:pStyle w:val="NormalWeb"/>
+            </w:pPr>
+            <w:r>
+              <w:t>2</w:t>
+            </w:r>
+          </w:p>
+        </w:tc>
+        <w:tc>
+          <w:tcPr>
+            <w:tcW w:w="1132" w:type="dxa"/>
+          </w:tcPr>
+          <w:p>
+            <w:pPr>
+              <w:pStyle w:val="NormalWeb"/>
+            </w:pPr>
+            <w:r>
+              <w:t>3</w:t>
+            </w:r>
+          </w:p>
+        </w:tc>
+        <w:tc>
+          <w:tcPr>
+            <w:tcW w:w="1132" w:type="dxa"/>
+          </w:tcPr>
+          <w:p>
+            <w:pPr>
+              <w:pStyle w:val="NormalWeb"/>
+            </w:pPr>
+            <w:r>
+              <w:t>4</w:t>
+            </w:r>
+          </w:p>
+        </w:tc>
+        <w:tc>
+          <w:tcPr>
+            <w:tcW w:w="1132" w:type="dxa"/>
+          </w:tcPr>
+          <w:p>
+            <w:pPr>
+              <w:pStyle w:val="NormalWeb"/>
+            </w:pPr>
+            <w:r>
+              <w:t>5</w:t>
+            </w:r>
+          </w:p>
+        </w:tc>
+      </w:tr>
+      <w:tr>
+        <w:tc>
+          <w:tcPr>
+            <w:tcW w:w="1132" w:type="dxa"/>
+          </w:tcPr>
+          <w:p>
+            <w:pPr>
+              <w:pStyle w:val="NormalWeb"/>
+            </w:pPr>
+            <w:r>
+              <w:t>Freigaben</w:t>
+            </w:r>
+          </w:p>
+        </w:tc>
+        <w:tc>
+          <w:tcPr>
+            <w:tcW w:w="1132" w:type="dxa"/>
+          </w:tcPr>
+          <w:p>
+            <w:pPr>
+              <w:pStyle w:val="NormalWeb"/>
+            </w:pPr>
+            <w:r>
+              <w:t>-</w:t>
+            </w:r>
+          </w:p>
+        </w:tc>
+        <w:tc>
+          <w:tcPr>
+            <w:tcW w:w="1132" w:type="dxa"/>
+          </w:tcPr>
+          <w:p>
+            <w:pPr>
+              <w:pStyle w:val="NormalWeb"/>
+            </w:pPr>
+            <w:r>
+              <w:t>3</w:t>
+            </w:r>
+          </w:p>
+        </w:tc>
+        <w:tc>
+          <w:tcPr>
+            <w:tcW w:w="1132" w:type="dxa"/>
+          </w:tcPr>
+          <w:p>
+            <w:pPr>
+              <w:pStyle w:val="NormalWeb"/>
+            </w:pPr>
+            <w:r>
+              <w:t>12</w:t>
+            </w:r>
+          </w:p>
+        </w:tc>
+        <w:tc>
+          <w:tcPr>
+            <w:tcW w:w="1132" w:type="dxa"/>
+          </w:tcPr>
+          <w:p>
+            <w:pPr>
+              <w:pStyle w:val="NormalWeb"/>
+            </w:pPr>
+            <w:r>
+              <w:t>-</w:t>
+            </w:r>
+          </w:p>
+        </w:tc>
+        <w:tc>
+          <w:tcPr>
+            <w:tcW w:w="1132" w:type="dxa"/>
+          </w:tcPr>
+          <w:p>
+            <w:pPr>
+              <w:pStyle w:val="NormalWeb"/>
+            </w:pPr>
+            <w:r>
+              <w:t>8</w:t>
+            </w:r>
+          </w:p>
+        </w:tc>
+        <w:tc>
+          <w:tcPr>
+            <w:tcW w:w="1132" w:type="dxa"/>
+          </w:tcPr>
+          <w:p>
+            <w:pPr>
+              <w:pStyle w:val="NormalWeb"/>
+            </w:pPr>
+            <w:r>
+              <w:t>2</w:t>
+            </w:r>
+          </w:p>
+        </w:tc>
+        <w:tc>
+          <w:tcPr>
+            <w:tcW w:w="1132" w:type="dxa"/>
+          </w:tcPr>
+          <w:p>
+            <w:pPr>
+              <w:pStyle w:val="NormalWeb"/>
+            </w:pPr>
+            <w:r>
+              <w:t>4</w:t>
+            </w:r>
+          </w:p>
+        </w:tc>
+      </w:tr>
+      <w:tr>
+        <w:tc>
+          <w:tcPr>
+            <w:tcW w:w="1132" w:type="dxa"/>
+          </w:tcPr>
+          <w:p>
+            <w:pPr>
+              <w:pStyle w:val="NormalWeb"/>
+            </w:pPr>
+            <w:r>
+              <w:t>Anforderungen</w:t>
+            </w:r>
+          </w:p>
+        </w:tc>
+        <w:tc>
+          <w:tcPr>
+            <w:tcW w:w="1132" w:type="dxa"/>
+          </w:tcPr>
+          <w:p>
+            <w:pPr>
+              <w:pStyle w:val="NormalWeb"/>
+            </w:pPr>
+            <w:r>
+              <w:t>-</w:t>
+            </w:r>
+          </w:p>
+        </w:tc>
+        <w:tc>
+          <w:tcPr>
+            <w:tcW w:w="1132" w:type="dxa"/>
+          </w:tcPr>
+          <w:p>
+            <w:pPr>
+              <w:pStyle w:val="NormalWeb"/>
+            </w:pPr>
+            <w:r>
+              <w:t>-</w:t>
+            </w:r>
+          </w:p>
+        </w:tc>
+        <w:tc>
+          <w:tcPr>
+            <w:tcW w:w="1132" w:type="dxa"/>
+          </w:tcPr>
+          <w:p>
+            <w:pPr>
+              <w:pStyle w:val="NormalWeb"/>
+            </w:pPr>
+            <w:r>
+              <w:t>A1</w:t>
+            </w:r>
+          </w:p>
+        </w:tc>
+        <w:tc>
+          <w:tcPr>
+            <w:tcW w:w="1132" w:type="dxa"/>
+          </w:tcPr>
+          <w:p>
+            <w:pPr>
+              <w:pStyle w:val="NormalWeb"/>
+            </w:pPr>
+            <w:r>
+              <w:t>A4</w:t>
+            </w:r>
+          </w:p>
+        </w:tc>
+        <w:tc>
+          <w:tcPr>
+            <w:tcW w:w="1132" w:type="dxa"/>
+          </w:tcPr>
+          <w:p>
+            <w:pPr>
+              <w:pStyle w:val="NormalWeb"/>
+            </w:pPr>
+            <w:r>
+              <w:t>A3</w:t>
+            </w:r>
+          </w:p>
+        </w:tc>
+        <w:tc>
+          <w:tcPr>
+            <w:tcW w:w="1132" w:type="dxa"/>
+          </w:tcPr>
+          <w:p>
+            <w:pPr>
+              <w:pStyle w:val="NormalWeb"/>
+            </w:pPr>
+            <w:r>
+              <w:t>A2</w:t>
+            </w:r>
+          </w:p>
+        </w:tc>
+        <w:tc>
+          <w:tcPr>
+            <w:tcW w:w="1132" w:type="dxa"/>
+          </w:tcPr>
+          <w:p>
+            <w:pPr>
+              <w:pStyle w:val="NormalWeb"/>
+            </w:pPr>
+            <w:r>
+              <w:t>A5</w:t>
+            </w:r>
+          </w:p>
+        </w:tc>
+      </w:tr>
+      <w:tr>
+        <w:tc>
+          <w:tcPr>
+            <w:tcW w:w="1132" w:type="dxa"/>
+          </w:tcPr>
+          <w:p>
+            <w:pPr>
+              <w:pStyle w:val="NormalWeb"/>
+            </w:pPr>
+            <w:r>
+              <w:t>Aktuell freie Einheiten</w:t>
+            </w:r>
+          </w:p>
+        </w:tc>
+        <w:tc>
+          <w:tcPr>
+            <w:tcW w:w="1132" w:type="dxa"/>
+          </w:tcPr>
+          <w:p>
+            <w:pPr>
+              <w:pStyle w:val="NormalWeb"/>
+            </w:pPr>
+            <w:r>
+              <w:t>0</w:t>
+            </w:r>
+          </w:p>
+        </w:tc>
+        <w:tc>
+          <w:tcPr>
+            <w:tcW w:w="1132" w:type="dxa"/>
+          </w:tcPr>
+          <w:p>
+            <w:pPr>
+              <w:pStyle w:val="NormalWeb"/>
+            </w:pPr>
+            <w:r>
+              <w:t>3</w:t>
+            </w:r>
+          </w:p>
+        </w:tc>
+        <w:tc>
+          <w:tcPr>
+            <w:tcW w:w="1132" w:type="dxa"/>
+          </w:tcPr>
+          <w:p>
+            <w:pPr>
+              <w:pStyle w:val="NormalWeb"/>
+            </w:pPr>
+            <w:r>
+              <w:t>5</w:t>
+            </w:r>
+          </w:p>
+        </w:tc>
+        <w:tc>
+          <w:tcPr>
+            <w:tcW w:w="1132" w:type="dxa"/>
+          </w:tcPr>
+          <w:p>
+            <w:pPr>
+              <w:pStyle w:val="NormalWeb"/>
+            </w:pPr>
+            <w:r>
+              <w:t>4</w:t>
+            </w:r>
+          </w:p>
+        </w:tc>
+        <w:tc>
+          <w:tcPr>
+            <w:tcW w:w="1132" w:type="dxa"/>
+          </w:tcPr>
+          <w:p>
+            <w:pPr>
+              <w:pStyle w:val="NormalWeb"/>
+            </w:pPr>
+            <w:r>
+              <w:t>5</w:t>
+            </w:r>
+          </w:p>
+        </w:tc>
+        <w:tc>
+          <w:tcPr>
+            <w:tcW w:w="1132" w:type="dxa"/>
+          </w:tcPr>
+          <w:p>
+            <w:pPr>
+              <w:pStyle w:val="NormalWeb"/>
+            </w:pPr>
+            <w:r>
+              <w:t>1</w:t>
+            </w:r>
+          </w:p>
+        </w:tc>
+        <w:tc>
+          <w:tcPr>
+            <w:tcW w:w="1132" w:type="dxa"/>
+          </w:tcPr>
+          <w:p>
+            <w:pPr>
+              <w:pStyle w:val="NormalWeb"/>
+            </w:pPr>
+            <w:r>
+              <w:t>0</w:t>
+            </w:r>
+          </w:p>
+        </w:tc>
+      </w:tr>
+      <w:tr>
+        <w:tc>
+          <w:tcPr>
+            <w:tcW w:w="1132" w:type="dxa"/>
+          </w:tcPr>
+          <w:p>
+            <w:pPr>
+              <w:pStyle w:val="NormalWeb"/>
+            </w:pPr>
+            <w:r>
+              <w:t>Fenstergröße</w:t>
+            </w:r>
+          </w:p>
+        </w:tc>
+        <w:tc>
+          <w:tcPr>
+            <w:tcW w:w="1132" w:type="dxa"/>
+          </w:tcPr>
+          <w:p>
+            <w:pPr>
+              <w:pStyle w:val="NormalWeb"/>
+            </w:pPr>
+            <w:r>
+              <w:t>x</w:t>
+            </w:r>
+          </w:p>
+        </w:tc>
+        <w:tc>
+          <w:tcPr>
+            <w:tcW w:w="1132" w:type="dxa"/>
+          </w:tcPr>
+          <w:p>
+            <w:pPr>
+              <w:pStyle w:val="NormalWeb"/>
+            </w:pPr>
+            <w:r>
+              <w:t>3</w:t>
+            </w:r>
+          </w:p>
+        </w:tc>
+        <w:tc>
+          <w:tcPr>
+            <w:tcW w:w="1132" w:type="dxa"/>
+          </w:tcPr>
+          <w:p>
+            <w:pPr>
+              <w:pStyle w:val="NormalWeb"/>
+            </w:pPr>
+            <w:r>
+              <w:t>3</w:t>
+            </w:r>
+          </w:p>
+        </w:tc>
+        <w:tc>
+          <w:tcPr>
+            <w:tcW w:w="1132" w:type="dxa"/>
+          </w:tcPr>
+          <w:p>
+            <w:pPr>
+              <w:pStyle w:val="NormalWeb"/>
+            </w:pPr>
+            <w:r>
+              <w:t>2</w:t>
+            </w:r>
+          </w:p>
+        </w:tc>
+        <w:tc>
+          <w:tcPr>
+            <w:tcW w:w="1132" w:type="dxa"/>
+          </w:tcPr>
+          <w:p>
+            <w:pPr>
+              <w:pStyle w:val="NormalWeb"/>
+            </w:pPr>
+            <w:r>
+              <w:t>1</w:t>
+            </w:r>
+          </w:p>
+        </w:tc>
+        <w:tc>
+          <w:tcPr>
+            <w:tcW w:w="1132" w:type="dxa"/>
+          </w:tcPr>
+          <w:p>
+            <w:pPr>
+              <w:pStyle w:val="NormalWeb"/>
+            </w:pPr>
+            <w:r>
+              <w:t>3</w:t>
+            </w:r>
+          </w:p>
+        </w:tc>
+        <w:tc>
+          <w:tcPr>
+            <w:tcW w:w="1132" w:type="dxa"/>
+          </w:tcPr>
+          <w:p>
+            <w:pPr>
+              <w:pStyle w:val="NormalWeb"/>
+            </w:pPr>
+            <w:r>
+              <w:t>3</w:t>
+            </w:r>
+          </w:p>
+        </w:tc>
+      </w:tr>
+    </w:tbl>
+    <w:p>
+      <w:pPr>
+        <w:pStyle w:val="NormalWeb"/>
+        <w:ind w:left="360"/>
+      </w:pPr>
     </w:p>
     <w:p>
       <w:pPr>
@@ -470,31 +2923,7 @@
         <w:rPr>
           <w:rFonts w:ascii="NimbusRomNo9L" w:hAnsi="NimbusRomNo9L"/>
         </w:rPr>
-        <w:t>erf</w:t>
-      </w:r>
-      <w:r>
-        <w:rPr>
-          <w:rFonts w:ascii="NimbusRomNo9L" w:hAnsi="NimbusRomNo9L"/>
-        </w:rPr>
-        <w:t>ü</w:t>
-      </w:r>
-      <w:r>
-        <w:rPr>
-          <w:rFonts w:ascii="NimbusRomNo9L" w:hAnsi="NimbusRomNo9L"/>
-        </w:rPr>
-        <w:t>llt? Geben Sie f</w:t>
-      </w:r>
-      <w:r>
-        <w:rPr>
-          <w:rFonts w:ascii="NimbusRomNo9L" w:hAnsi="NimbusRomNo9L"/>
-        </w:rPr>
-        <w:t>ü</w:t>
-      </w:r>
-      <w:r>
-        <w:rPr>
-          <w:rFonts w:ascii="NimbusRomNo9L" w:hAnsi="NimbusRomNo9L"/>
-        </w:rPr>
-        <w:t xml:space="preserve">r jedes Verfahren außerdem die durchschnittliche Wartezeit an. </w:t>
+        <w:t xml:space="preserve">erfüllt? Geben Sie für jedes Verfahren außerdem die durchschnittliche Wartezeit an. </w:t>
       </w:r>
     </w:p>
     <w:p>
@@ -508,31 +2937,7 @@
         <w:rPr>
           <w:rFonts w:ascii="NimbusRomNo9L" w:hAnsi="NimbusRomNo9L"/>
         </w:rPr>
-        <w:t>Reichen Sie f</w:t>
-      </w:r>
-      <w:r>
-        <w:rPr>
-          <w:rFonts w:ascii="NimbusRomNo9L" w:hAnsi="NimbusRomNo9L"/>
-        </w:rPr>
-        <w:t>ü</w:t>
-      </w:r>
-      <w:r>
-        <w:rPr>
-          <w:rFonts w:ascii="NimbusRomNo9L" w:hAnsi="NimbusRomNo9L"/>
-        </w:rPr>
-        <w:t>r jedes Verfahren eine L</w:t>
-      </w:r>
-      <w:r>
-        <w:rPr>
-          <w:rFonts w:ascii="NimbusRomNo9L" w:hAnsi="NimbusRomNo9L"/>
-        </w:rPr>
-        <w:t>ö</w:t>
-      </w:r>
-      <w:r>
-        <w:rPr>
-          <w:rFonts w:ascii="NimbusRomNo9L" w:hAnsi="NimbusRomNo9L"/>
-        </w:rPr>
-        <w:t xml:space="preserve">sung in Form der unten dargestellten Tabelle ein. Falls mehrere Aktionen zum selben Zeitpunkt stattfinden, notieren Sie bitte jede in einer eigenen Spalte. </w:t>
+        <w:t xml:space="preserve">Reichen Sie für jedes Verfahren eine Lösung in Form der unten dargestellten Tabelle ein. Falls mehrere Aktionen zum selben Zeitpunkt stattfinden, notieren Sie bitte jede in einer eigenen Spalte. </w:t>
       </w:r>
     </w:p>
     <w:p>
@@ -563,7 +2968,7 @@
                     <pic:cNvPicPr/>
                   </pic:nvPicPr>
                   <pic:blipFill>
-                    <a:blip r:embed="rId5" cstate="print">
+                    <a:blip r:embed="rId6" cstate="print">
                       <a:extLst>
                         <a:ext uri="{28A0092B-C50C-407E-A947-70E740481C1C}">
                           <a14:useLocalDpi xmlns:a14="http://schemas.microsoft.com/office/drawing/2010/main" val="0"/>
@@ -646,23 +3051,17 @@
       <w:pPr>
         <w:spacing w:before="100" w:beforeAutospacing="1" w:after="100" w:afterAutospacing="1"/>
         <w:rPr>
-          <w:rFonts w:ascii="Times New Roman" w:eastAsia="Times New Roman" w:hAnsi="Times New Roman" w:cs="Times New Roman"/>
-          <w:b/>
-          <w:u w:val="single"/>
-        </w:rPr>
-      </w:pPr>
-      <w:r>
-        <w:rPr>
           <w:rFonts w:ascii="CMSSBX10" w:eastAsia="Times New Roman" w:hAnsi="CMSSBX10" w:cs="Times New Roman"/>
           <w:b/>
           <w:sz w:val="34"/>
           <w:szCs w:val="34"/>
           <w:u w:val="single"/>
         </w:rPr>
-        <w:lastRenderedPageBreak/>
-        <w:t>Aufgabe 5.2: Handsimulation des Bankier</w:t>
-      </w:r>
-      <w:r>
+      </w:pPr>
+    </w:p>
+    <w:p>
+      <w:pPr>
+        <w:spacing w:before="100" w:beforeAutospacing="1" w:after="100" w:afterAutospacing="1"/>
         <w:rPr>
           <w:rFonts w:ascii="CMSSBX10" w:eastAsia="Times New Roman" w:hAnsi="CMSSBX10" w:cs="Times New Roman"/>
           <w:b/>
@@ -670,9 +3069,11 @@
           <w:szCs w:val="34"/>
           <w:u w:val="single"/>
         </w:rPr>
-        <w:t>-</w:t>
-      </w:r>
-      <w:r>
+      </w:pPr>
+    </w:p>
+    <w:p>
+      <w:pPr>
+        <w:spacing w:before="100" w:beforeAutospacing="1" w:after="100" w:afterAutospacing="1"/>
         <w:rPr>
           <w:rFonts w:ascii="CMSSBX10" w:eastAsia="Times New Roman" w:hAnsi="CMSSBX10" w:cs="Times New Roman"/>
           <w:b/>
@@ -680,10 +3081,11 @@
           <w:szCs w:val="34"/>
           <w:u w:val="single"/>
         </w:rPr>
-        <w:t xml:space="preserve">algorithmus (1,8 Punk- </w:t>
-      </w:r>
-      <w:proofErr w:type="spellStart"/>
-      <w:r>
+      </w:pPr>
+    </w:p>
+    <w:p>
+      <w:pPr>
+        <w:spacing w:before="100" w:beforeAutospacing="1" w:after="100" w:afterAutospacing="1"/>
         <w:rPr>
           <w:rFonts w:ascii="CMSSBX10" w:eastAsia="Times New Roman" w:hAnsi="CMSSBX10" w:cs="Times New Roman"/>
           <w:b/>
@@ -691,10 +3093,11 @@
           <w:szCs w:val="34"/>
           <w:u w:val="single"/>
         </w:rPr>
-        <w:t>te</w:t>
-      </w:r>
-      <w:proofErr w:type="spellEnd"/>
-      <w:r>
+      </w:pPr>
+    </w:p>
+    <w:p>
+      <w:pPr>
+        <w:spacing w:before="100" w:beforeAutospacing="1" w:after="100" w:afterAutospacing="1"/>
         <w:rPr>
           <w:rFonts w:ascii="CMSSBX10" w:eastAsia="Times New Roman" w:hAnsi="CMSSBX10" w:cs="Times New Roman"/>
           <w:b/>
@@ -702,7 +3105,73 @@
           <w:szCs w:val="34"/>
           <w:u w:val="single"/>
         </w:rPr>
-        <w:t>) (Theorie</w:t>
+      </w:pPr>
+    </w:p>
+    <w:p>
+      <w:pPr>
+        <w:spacing w:before="100" w:beforeAutospacing="1" w:after="100" w:afterAutospacing="1"/>
+        <w:rPr>
+          <w:rFonts w:ascii="CMSSBX10" w:eastAsia="Times New Roman" w:hAnsi="CMSSBX10" w:cs="Times New Roman"/>
+          <w:b/>
+          <w:sz w:val="34"/>
+          <w:szCs w:val="34"/>
+          <w:u w:val="single"/>
+        </w:rPr>
+      </w:pPr>
+    </w:p>
+    <w:p>
+      <w:pPr>
+        <w:spacing w:before="100" w:beforeAutospacing="1" w:after="100" w:afterAutospacing="1"/>
+        <w:rPr>
+          <w:rFonts w:ascii="CMSSBX10" w:eastAsia="Times New Roman" w:hAnsi="CMSSBX10" w:cs="Times New Roman"/>
+          <w:b/>
+          <w:sz w:val="34"/>
+          <w:szCs w:val="34"/>
+          <w:u w:val="single"/>
+        </w:rPr>
+      </w:pPr>
+    </w:p>
+    <w:p>
+      <w:pPr>
+        <w:spacing w:before="100" w:beforeAutospacing="1" w:after="100" w:afterAutospacing="1"/>
+        <w:rPr>
+          <w:rFonts w:ascii="Times New Roman" w:eastAsia="Times New Roman" w:hAnsi="Times New Roman" w:cs="Times New Roman"/>
+          <w:b/>
+          <w:u w:val="single"/>
+        </w:rPr>
+      </w:pPr>
+      <w:bookmarkStart w:id="0" w:name="_GoBack"/>
+      <w:bookmarkEnd w:id="0"/>
+      <w:r>
+        <w:rPr>
+          <w:rFonts w:ascii="CMSSBX10" w:eastAsia="Times New Roman" w:hAnsi="CMSSBX10" w:cs="Times New Roman"/>
+          <w:b/>
+          <w:sz w:val="34"/>
+          <w:szCs w:val="34"/>
+          <w:u w:val="single"/>
+        </w:rPr>
+        <w:lastRenderedPageBreak/>
+        <w:t>Aufgabe 5.2: Handsimulation des Bankier</w:t>
+      </w:r>
+      <w:r>
+        <w:rPr>
+          <w:rFonts w:ascii="CMSSBX10" w:eastAsia="Times New Roman" w:hAnsi="CMSSBX10" w:cs="Times New Roman"/>
+          <w:b/>
+          <w:sz w:val="34"/>
+          <w:szCs w:val="34"/>
+          <w:u w:val="single"/>
+        </w:rPr>
+        <w:t>-</w:t>
+      </w:r>
+      <w:r>
+        <w:rPr>
+          <w:rFonts w:ascii="CMSSBX10" w:eastAsia="Times New Roman" w:hAnsi="CMSSBX10" w:cs="Times New Roman"/>
+          <w:b/>
+          <w:sz w:val="34"/>
+          <w:szCs w:val="34"/>
+          <w:u w:val="single"/>
+        </w:rPr>
+        <w:t>algorithmus (1,8 Punkte) (Theorie</w:t>
       </w:r>
       <w:r>
         <w:rPr>
@@ -907,7 +3376,7 @@
                     <pic:cNvPicPr/>
                   </pic:nvPicPr>
                   <pic:blipFill>
-                    <a:blip r:embed="rId6" cstate="print">
+                    <a:blip r:embed="rId7" cstate="print">
                       <a:extLst>
                         <a:ext uri="{28A0092B-C50C-407E-A947-70E740481C1C}">
                           <a14:useLocalDpi xmlns:a14="http://schemas.microsoft.com/office/drawing/2010/main" val="0"/>
@@ -949,51 +3418,27 @@
         <w:rPr>
           <w:rFonts w:ascii="NimbusMonL" w:hAnsi="NimbusMonL"/>
         </w:rPr>
-        <w:t>allocate</w:t>
-      </w:r>
+        <w:t>allocate_r</w:t>
+      </w:r>
+      <w:proofErr w:type="spellEnd"/>
       <w:r>
         <w:rPr>
           <w:rFonts w:ascii="NimbusMonL" w:hAnsi="NimbusMonL"/>
         </w:rPr>
-        <w:t>_</w:t>
-      </w:r>
+        <w:t xml:space="preserve"> </w:t>
+      </w:r>
+      <w:r>
+        <w:rPr>
+          <w:rFonts w:ascii="NimbusRomNo9L" w:hAnsi="NimbusRomNo9L"/>
+        </w:rPr>
+        <w:t xml:space="preserve">und </w:t>
+      </w:r>
+      <w:proofErr w:type="spellStart"/>
       <w:r>
         <w:rPr>
           <w:rFonts w:ascii="NimbusMonL" w:hAnsi="NimbusMonL"/>
         </w:rPr>
-        <w:t>r</w:t>
-      </w:r>
-      <w:proofErr w:type="spellEnd"/>
-      <w:r>
-        <w:rPr>
-          <w:rFonts w:ascii="NimbusMonL" w:hAnsi="NimbusMonL"/>
-        </w:rPr>
-        <w:t xml:space="preserve"> </w:t>
-      </w:r>
-      <w:r>
-        <w:rPr>
-          <w:rFonts w:ascii="NimbusRomNo9L" w:hAnsi="NimbusRomNo9L"/>
-        </w:rPr>
-        <w:t xml:space="preserve">und </w:t>
-      </w:r>
-      <w:proofErr w:type="spellStart"/>
-      <w:r>
-        <w:rPr>
-          <w:rFonts w:ascii="NimbusMonL" w:hAnsi="NimbusMonL"/>
-        </w:rPr>
-        <w:t>release</w:t>
-      </w:r>
-      <w:r>
-        <w:rPr>
-          <w:rFonts w:ascii="NimbusMonL" w:hAnsi="NimbusMonL"/>
-        </w:rPr>
-        <w:t>_</w:t>
-      </w:r>
-      <w:r>
-        <w:rPr>
-          <w:rFonts w:ascii="NimbusMonL" w:hAnsi="NimbusMonL"/>
-        </w:rPr>
-        <w:t>r</w:t>
+        <w:t>release_r</w:t>
       </w:r>
       <w:proofErr w:type="spellEnd"/>
       <w:r>
@@ -1038,81 +3483,7 @@
         <w:rPr>
           <w:rFonts w:ascii="NimbusRomNo9L" w:hAnsi="NimbusRomNo9L"/>
         </w:rPr>
-        <w:t>F</w:t>
-      </w:r>
-      <w:r>
-        <w:rPr>
-          <w:rFonts w:ascii="NimbusRomNo9L" w:hAnsi="NimbusRomNo9L"/>
-        </w:rPr>
-        <w:t>ü</w:t>
-      </w:r>
-      <w:r>
-        <w:rPr>
-          <w:rFonts w:ascii="NimbusRomNo9L" w:hAnsi="NimbusRomNo9L"/>
-        </w:rPr>
-        <w:t>hren Sie eine Handsimulation f</w:t>
-      </w:r>
-      <w:r>
-        <w:rPr>
-          <w:rFonts w:ascii="NimbusRomNo9L" w:hAnsi="NimbusRomNo9L"/>
-        </w:rPr>
-        <w:t>ü</w:t>
-      </w:r>
-      <w:r>
-        <w:rPr>
-          <w:rFonts w:ascii="NimbusRomNo9L" w:hAnsi="NimbusRomNo9L"/>
-        </w:rPr>
-        <w:t>r den gegebenen Ablauf durch. Geben Sie dabei zu jedem Zeitpunkt die aktuellen Belegungen, die Restanforderungen und die freien Betriebsmittel in der aus der Vorlesung bekannten Matrixschreibweise an, pr</w:t>
-      </w:r>
-      <w:r>
-        <w:rPr>
-          <w:rFonts w:ascii="NimbusRomNo9L" w:hAnsi="NimbusRomNo9L"/>
-        </w:rPr>
-        <w:t>ü</w:t>
-      </w:r>
-      <w:r>
-        <w:rPr>
-          <w:rFonts w:ascii="NimbusRomNo9L" w:hAnsi="NimbusRomNo9L"/>
-        </w:rPr>
-        <w:t>fen Sie mit dem Bankier</w:t>
-      </w:r>
-      <w:r>
-        <w:rPr>
-          <w:rFonts w:ascii="NimbusRomNo9L" w:hAnsi="NimbusRomNo9L"/>
-        </w:rPr>
-        <w:t>-</w:t>
-      </w:r>
-      <w:r>
-        <w:rPr>
-          <w:rFonts w:ascii="NimbusRomNo9L" w:hAnsi="NimbusRomNo9L"/>
-        </w:rPr>
-        <w:t>algorithmus, ob die Allokation zu einem unsicheren Zustand f</w:t>
-      </w:r>
-      <w:r>
-        <w:rPr>
-          <w:rFonts w:ascii="NimbusRomNo9L" w:hAnsi="NimbusRomNo9L"/>
-        </w:rPr>
-        <w:t>ü</w:t>
-      </w:r>
-      <w:bookmarkStart w:id="0" w:name="_GoBack"/>
-      <w:bookmarkEnd w:id="0"/>
-      <w:r>
-        <w:rPr>
-          <w:rFonts w:ascii="NimbusRomNo9L" w:hAnsi="NimbusRomNo9L"/>
-        </w:rPr>
-        <w:t>hrt oder nicht. Tritt ein unsicherer Zustand auf oder sind zum Zeitpunkt der Anfrage nicht genug Betriebsmittel vorhanden, wird der dazugeh</w:t>
-      </w:r>
-      <w:r>
-        <w:rPr>
-          <w:rFonts w:ascii="NimbusRomNo9L" w:hAnsi="NimbusRomNo9L"/>
-        </w:rPr>
-        <w:t>ö</w:t>
-      </w:r>
-      <w:r>
-        <w:rPr>
-          <w:rFonts w:ascii="NimbusRomNo9L" w:hAnsi="NimbusRomNo9L"/>
-        </w:rPr>
-        <w:t xml:space="preserve">rige Prozess bis zum Ende der Handsimulation blockiert. Blockierte Prozesse geben ihre Betriebsmittel </w:t>
+        <w:t xml:space="preserve">Führen Sie eine Handsimulation für den gegebenen Ablauf durch. Geben Sie dabei zu jedem Zeitpunkt die aktuellen Belegungen, die Restanforderungen und die freien Betriebsmittel in der aus der Vorlesung bekannten Matrixschreibweise an, prüfen Sie mit dem Bankier-algorithmus, ob die Allokation zu einem unsicheren Zustand führt oder nicht. Tritt ein unsicherer Zustand auf oder sind zum Zeitpunkt der Anfrage nicht genug Betriebsmittel vorhanden, wird der dazugehörige Prozess bis zum Ende der Handsimulation blockiert. Blockierte Prozesse geben ihre Betriebsmittel </w:t>
       </w:r>
       <w:r>
         <w:rPr>
@@ -1138,6 +3509,103 @@
     </w:sectPr>
   </w:body>
 </w:document>
+</file>
+
+<file path=word/numbering.xml><?xml version="1.0" encoding="utf-8"?>
+<w:numbering xmlns:wpc="http://schemas.microsoft.com/office/word/2010/wordprocessingCanvas" xmlns:cx="http://schemas.microsoft.com/office/drawing/2014/chartex" xmlns:cx1="http://schemas.microsoft.com/office/drawing/2015/9/8/chartex" xmlns:cx2="http://schemas.microsoft.com/office/drawing/2015/10/21/chartex" xmlns:cx3="http://schemas.microsoft.com/office/drawing/2016/5/9/chartex" xmlns:cx4="http://schemas.microsoft.com/office/drawing/2016/5/10/chartex" xmlns:cx5="http://schemas.microsoft.com/office/drawing/2016/5/11/chartex" xmlns:cx6="http://schemas.microsoft.com/office/drawing/2016/5/12/chartex" xmlns:cx7="http://schemas.microsoft.com/office/drawing/2016/5/13/chartex" xmlns:cx8="http://schemas.microsoft.com/office/drawing/2016/5/14/chartex" xmlns:mc="http://schemas.openxmlformats.org/markup-compatibility/2006" xmlns:aink="http://schemas.microsoft.com/office/drawing/2016/ink" xmlns:am3d="http://schemas.microsoft.com/office/drawing/2017/model3d" xmlns:o="urn:schemas-microsoft-com:office:office" xmlns:r="http://schemas.openxmlformats.org/officeDocument/2006/relationships" xmlns:m="http://schemas.openxmlformats.org/officeDocument/2006/math" xmlns:v="urn:schemas-microsoft-com:vml" xmlns:wp14="http://schemas.microsoft.com/office/word/2010/wordprocessingDrawing" xmlns:wp="http://schemas.openxmlformats.org/drawingml/2006/wordprocessingDrawing" xmlns:w10="urn:schemas-microsoft-com:office:word" xmlns:w="http://schemas.openxmlformats.org/wordprocessingml/2006/main" xmlns:w14="http://schemas.microsoft.com/office/word/2010/wordml" xmlns:w15="http://schemas.microsoft.com/office/word/2012/wordml" xmlns:w16cid="http://schemas.microsoft.com/office/word/2016/wordml/cid" xmlns:w16se="http://schemas.microsoft.com/office/word/2015/wordml/symex" xmlns:wpg="http://schemas.microsoft.com/office/word/2010/wordprocessingGroup" xmlns:wpi="http://schemas.microsoft.com/office/word/2010/wordprocessingInk" xmlns:wne="http://schemas.microsoft.com/office/word/2006/wordml" xmlns:wps="http://schemas.microsoft.com/office/word/2010/wordprocessingShape" mc:Ignorable="w14 w15 w16se w16cid wp14">
+  <w:abstractNum w:abstractNumId="0" w15:restartNumberingAfterBreak="0">
+    <w:nsid w:val="1B000B37"/>
+    <w:multiLevelType w:val="hybridMultilevel"/>
+    <w:tmpl w:val="DAA20FCA"/>
+    <w:lvl w:ilvl="0" w:tplc="04090017">
+      <w:start w:val="1"/>
+      <w:numFmt w:val="lowerLetter"/>
+      <w:lvlText w:val="%1)"/>
+      <w:lvlJc w:val="left"/>
+      <w:pPr>
+        <w:ind w:left="720" w:hanging="360"/>
+      </w:pPr>
+      <w:rPr>
+        <w:rFonts w:hint="default"/>
+      </w:rPr>
+    </w:lvl>
+    <w:lvl w:ilvl="1" w:tplc="04090019" w:tentative="1">
+      <w:start w:val="1"/>
+      <w:numFmt w:val="lowerLetter"/>
+      <w:lvlText w:val="%2."/>
+      <w:lvlJc w:val="left"/>
+      <w:pPr>
+        <w:ind w:left="1440" w:hanging="360"/>
+      </w:pPr>
+    </w:lvl>
+    <w:lvl w:ilvl="2" w:tplc="0409001B" w:tentative="1">
+      <w:start w:val="1"/>
+      <w:numFmt w:val="lowerRoman"/>
+      <w:lvlText w:val="%3."/>
+      <w:lvlJc w:val="right"/>
+      <w:pPr>
+        <w:ind w:left="2160" w:hanging="180"/>
+      </w:pPr>
+    </w:lvl>
+    <w:lvl w:ilvl="3" w:tplc="0409000F" w:tentative="1">
+      <w:start w:val="1"/>
+      <w:numFmt w:val="decimal"/>
+      <w:lvlText w:val="%4."/>
+      <w:lvlJc w:val="left"/>
+      <w:pPr>
+        <w:ind w:left="2880" w:hanging="360"/>
+      </w:pPr>
+    </w:lvl>
+    <w:lvl w:ilvl="4" w:tplc="04090019" w:tentative="1">
+      <w:start w:val="1"/>
+      <w:numFmt w:val="lowerLetter"/>
+      <w:lvlText w:val="%5."/>
+      <w:lvlJc w:val="left"/>
+      <w:pPr>
+        <w:ind w:left="3600" w:hanging="360"/>
+      </w:pPr>
+    </w:lvl>
+    <w:lvl w:ilvl="5" w:tplc="0409001B" w:tentative="1">
+      <w:start w:val="1"/>
+      <w:numFmt w:val="lowerRoman"/>
+      <w:lvlText w:val="%6."/>
+      <w:lvlJc w:val="right"/>
+      <w:pPr>
+        <w:ind w:left="4320" w:hanging="180"/>
+      </w:pPr>
+    </w:lvl>
+    <w:lvl w:ilvl="6" w:tplc="0409000F" w:tentative="1">
+      <w:start w:val="1"/>
+      <w:numFmt w:val="decimal"/>
+      <w:lvlText w:val="%7."/>
+      <w:lvlJc w:val="left"/>
+      <w:pPr>
+        <w:ind w:left="5040" w:hanging="360"/>
+      </w:pPr>
+    </w:lvl>
+    <w:lvl w:ilvl="7" w:tplc="04090019" w:tentative="1">
+      <w:start w:val="1"/>
+      <w:numFmt w:val="lowerLetter"/>
+      <w:lvlText w:val="%8."/>
+      <w:lvlJc w:val="left"/>
+      <w:pPr>
+        <w:ind w:left="5760" w:hanging="360"/>
+      </w:pPr>
+    </w:lvl>
+    <w:lvl w:ilvl="8" w:tplc="0409001B" w:tentative="1">
+      <w:start w:val="1"/>
+      <w:numFmt w:val="lowerRoman"/>
+      <w:lvlText w:val="%9."/>
+      <w:lvlJc w:val="right"/>
+      <w:pPr>
+        <w:ind w:left="6480" w:hanging="180"/>
+      </w:pPr>
+    </w:lvl>
+  </w:abstractNum>
+  <w:num w:numId="1">
+    <w:abstractNumId w:val="0"/>
+  </w:num>
+</w:numbering>
 </file>
 
 <file path=word/styles.xml><?xml version="1.0" encoding="utf-8"?>
@@ -1259,6 +3727,7 @@
     <w:lsdException w:name="HTML Sample" w:semiHidden="1" w:unhideWhenUsed="1"/>
     <w:lsdException w:name="HTML Typewriter" w:semiHidden="1" w:unhideWhenUsed="1"/>
     <w:lsdException w:name="HTML Variable" w:semiHidden="1" w:unhideWhenUsed="1"/>
+    <w:lsdException w:name="Normal Table" w:semiHidden="1" w:unhideWhenUsed="1"/>
     <w:lsdException w:name="annotation subject" w:semiHidden="1" w:unhideWhenUsed="1"/>
     <w:lsdException w:name="No List" w:semiHidden="1" w:unhideWhenUsed="1"/>
     <w:lsdException w:name="Outline List 1" w:semiHidden="1" w:unhideWhenUsed="1"/>
@@ -1305,8 +3774,10 @@
     <w:lsdException w:name="Table Subtle 2" w:semiHidden="1" w:unhideWhenUsed="1"/>
     <w:lsdException w:name="Table Web 1" w:semiHidden="1" w:unhideWhenUsed="1"/>
     <w:lsdException w:name="Table Web 2" w:semiHidden="1" w:unhideWhenUsed="1"/>
+    <w:lsdException w:name="Table Web 3" w:semiHidden="1" w:unhideWhenUsed="1"/>
     <w:lsdException w:name="Balloon Text" w:semiHidden="1" w:unhideWhenUsed="1"/>
     <w:lsdException w:name="Table Grid" w:uiPriority="39"/>
+    <w:lsdException w:name="Table Theme" w:semiHidden="1" w:unhideWhenUsed="1"/>
     <w:lsdException w:name="Placeholder Text" w:semiHidden="1"/>
     <w:lsdException w:name="No Spacing" w:uiPriority="1" w:qFormat="1"/>
     <w:lsdException w:name="Light Shading" w:uiPriority="60"/>
@@ -1599,6 +4070,22 @@
       <w:sz w:val="18"/>
       <w:szCs w:val="18"/>
     </w:rPr>
+  </w:style>
+  <w:style w:type="table" w:styleId="TableGrid">
+    <w:name w:val="Table Grid"/>
+    <w:basedOn w:val="TableNormal"/>
+    <w:uiPriority w:val="39"/>
+    <w:rsid w:val="007520C3"/>
+    <w:tblPr>
+      <w:tblBorders>
+        <w:top w:val="single" w:sz="4" w:space="0" w:color="auto"/>
+        <w:left w:val="single" w:sz="4" w:space="0" w:color="auto"/>
+        <w:bottom w:val="single" w:sz="4" w:space="0" w:color="auto"/>
+        <w:right w:val="single" w:sz="4" w:space="0" w:color="auto"/>
+        <w:insideH w:val="single" w:sz="4" w:space="0" w:color="auto"/>
+        <w:insideV w:val="single" w:sz="4" w:space="0" w:color="auto"/>
+      </w:tblBorders>
+    </w:tblPr>
   </w:style>
 </w:styles>
 </file>

</xml_diff>